<commit_message>
Fixing damage feedback + queueing multiple timed dialogs + Katyusha boss
</commit_message>
<xml_diff>
--- a/Unstable/StarFighter/Documentation/StarFighterEngineManual.docx
+++ b/Unstable/StarFighter/Documentation/StarFighterEngineManual.docx
@@ -5,7 +5,6 @@
     <w:p>
       <w:pPr>
         <w:pStyle w:val="Normal"/>
-        <w:pBdr/>
         <w:shd w:val="clear" w:fill="auto"/>
         <w:rPr/>
       </w:pPr>
@@ -24,23 +23,21 @@
     <w:p>
       <w:pPr>
         <w:pStyle w:val="Normal"/>
-        <w:pBdr/>
-        <w:shd w:val="clear" w:fill="auto"/>
-        <w:rPr>
-          <w:b/>
-          <w:b/>
-        </w:rPr>
-      </w:pPr>
-      <w:r>
-        <w:rPr>
-          <w:b/>
-        </w:rPr>
-      </w:r>
-    </w:p>
-    <w:p>
-      <w:pPr>
-        <w:pStyle w:val="Normal"/>
-        <w:pBdr/>
+        <w:shd w:val="clear" w:fill="auto"/>
+        <w:rPr>
+          <w:b/>
+          <w:b/>
+        </w:rPr>
+      </w:pPr>
+      <w:r>
+        <w:rPr>
+          <w:b/>
+        </w:rPr>
+      </w:r>
+    </w:p>
+    <w:p>
+      <w:pPr>
+        <w:pStyle w:val="Normal"/>
         <w:shd w:val="clear" w:fill="auto"/>
         <w:rPr>
           <w:b/>
@@ -70,7 +67,6 @@
     <w:p>
       <w:pPr>
         <w:pStyle w:val="Normal"/>
-        <w:pBdr/>
         <w:shd w:val="clear" w:fill="auto"/>
         <w:rPr>
           <w:b/>
@@ -89,7 +85,6 @@
     <w:p>
       <w:pPr>
         <w:pStyle w:val="Normal"/>
-        <w:pBdr/>
         <w:shd w:val="clear" w:fill="auto"/>
         <w:rPr>
           <w:b/>
@@ -120,7 +115,6 @@
     <w:p>
       <w:pPr>
         <w:pStyle w:val="Normal"/>
-        <w:pBdr/>
         <w:shd w:val="clear" w:fill="auto"/>
         <w:rPr/>
       </w:pPr>
@@ -135,7 +129,6 @@
           <w:ilvl w:val="0"/>
           <w:numId w:val="1"/>
         </w:numPr>
-        <w:pBdr/>
         <w:shd w:val="clear" w:fill="auto"/>
         <w:ind w:left="720" w:hanging="360"/>
         <w:rPr>
@@ -161,7 +154,6 @@
           <w:ilvl w:val="1"/>
           <w:numId w:val="1"/>
         </w:numPr>
-        <w:pBdr/>
         <w:shd w:val="clear" w:fill="auto"/>
         <w:ind w:left="1440" w:hanging="360"/>
         <w:rPr>
@@ -196,7 +188,6 @@
           <w:ilvl w:val="1"/>
           <w:numId w:val="1"/>
         </w:numPr>
-        <w:pBdr/>
         <w:shd w:val="clear" w:fill="auto"/>
         <w:ind w:left="1440" w:hanging="360"/>
         <w:rPr>
@@ -221,7 +212,6 @@
           <w:ilvl w:val="1"/>
           <w:numId w:val="1"/>
         </w:numPr>
-        <w:pBdr/>
         <w:shd w:val="clear" w:fill="auto"/>
         <w:ind w:left="1440" w:hanging="360"/>
         <w:rPr>
@@ -246,7 +236,6 @@
           <w:ilvl w:val="1"/>
           <w:numId w:val="1"/>
         </w:numPr>
-        <w:pBdr/>
         <w:shd w:val="clear" w:fill="auto"/>
         <w:ind w:left="1440" w:hanging="360"/>
         <w:rPr>
@@ -271,7 +260,6 @@
           <w:ilvl w:val="1"/>
           <w:numId w:val="1"/>
         </w:numPr>
-        <w:pBdr/>
         <w:shd w:val="clear" w:fill="auto"/>
         <w:ind w:left="1440" w:hanging="360"/>
         <w:rPr/>
@@ -294,7 +282,6 @@
           <w:ilvl w:val="1"/>
           <w:numId w:val="1"/>
         </w:numPr>
-        <w:pBdr/>
         <w:shd w:val="clear" w:fill="auto"/>
         <w:ind w:left="1440" w:hanging="360"/>
         <w:rPr/>
@@ -331,7 +318,6 @@
           <w:ilvl w:val="1"/>
           <w:numId w:val="1"/>
         </w:numPr>
-        <w:pBdr/>
         <w:shd w:val="clear" w:fill="auto"/>
         <w:rPr/>
       </w:pPr>
@@ -353,7 +339,6 @@
           <w:ilvl w:val="1"/>
           <w:numId w:val="1"/>
         </w:numPr>
-        <w:pBdr/>
         <w:shd w:val="clear" w:fill="auto"/>
         <w:rPr/>
       </w:pPr>
@@ -365,15 +350,7 @@
       </w:r>
       <w:r>
         <w:rPr/>
-        <w:t>: vitesse d</w:t>
-      </w:r>
-      <w:r>
-        <w:rPr/>
-        <w:t>e la munition tirée</w:t>
-      </w:r>
-      <w:r>
-        <w:rPr/>
-        <w:t xml:space="preserve"> (en fonction de la direction du scrolling de la scène)</w:t>
+        <w:t>: vitesse de la munition tirée (en fonction de la direction du scrolling de la scène)</w:t>
       </w:r>
     </w:p>
     <w:p>
@@ -383,7 +360,6 @@
           <w:ilvl w:val="1"/>
           <w:numId w:val="1"/>
         </w:numPr>
-        <w:pBdr/>
         <w:shd w:val="clear" w:fill="auto"/>
         <w:rPr/>
       </w:pPr>
@@ -406,7 +382,6 @@
           <w:ilvl w:val="1"/>
           <w:numId w:val="1"/>
         </w:numPr>
-        <w:pBdr/>
         <w:shd w:val="clear" w:fill="auto"/>
         <w:ind w:left="1440" w:hanging="360"/>
         <w:rPr/>
@@ -429,7 +404,6 @@
           <w:ilvl w:val="1"/>
           <w:numId w:val="1"/>
         </w:numPr>
-        <w:pBdr/>
         <w:shd w:val="clear" w:fill="auto"/>
         <w:ind w:left="1440" w:hanging="360"/>
         <w:rPr/>
@@ -442,11 +416,7 @@
       </w:r>
       <w:r>
         <w:rPr/>
-        <w:t xml:space="preserve">: nombre de bullets à partir duquel l’arme se voit imposer un délai de rechargement avant de pouvoir retirer (donné par rafale_cooldown). </w:t>
-      </w:r>
-      <w:r>
-        <w:rPr/>
-        <w:t xml:space="preserve">Si rafale &lt; 0, alors cela active le mode « beam » : tir en faisceau continu. Dans ce cas, mettre une speed à 0. Le </w:t>
+        <w:t xml:space="preserve">: nombre de bullets à partir duquel l’arme se voit imposer un délai de rechargement avant de pouvoir retirer (donné par rafale_cooldown). Si rafale &lt; 0, alors cela active le mode « beam » : tir en faisceau continu. Dans ce cas, mettre une speed à 0. Le </w:t>
       </w:r>
       <w:r>
         <w:rPr>
@@ -478,7 +448,6 @@
           <w:ilvl w:val="1"/>
           <w:numId w:val="1"/>
         </w:numPr>
-        <w:pBdr/>
         <w:shd w:val="clear" w:fill="auto"/>
         <w:ind w:left="1440" w:hanging="360"/>
         <w:rPr/>
@@ -497,7 +466,6 @@
     <w:p>
       <w:pPr>
         <w:pStyle w:val="Normal"/>
-        <w:pBdr/>
         <w:shd w:val="clear" w:fill="auto"/>
         <w:ind w:left="1440" w:hanging="0"/>
         <w:rPr/>
@@ -520,7 +488,6 @@
           <w:ilvl w:val="1"/>
           <w:numId w:val="1"/>
         </w:numPr>
-        <w:pBdr/>
         <w:shd w:val="clear" w:fill="auto"/>
         <w:ind w:left="1440" w:hanging="360"/>
         <w:rPr>
@@ -545,12 +512,9 @@
           <w:ilvl w:val="1"/>
           <w:numId w:val="1"/>
         </w:numPr>
-        <w:pBdr/>
         <w:shd w:val="clear" w:fill="auto"/>
         <w:ind w:left="1440" w:hanging="360"/>
-        <w:rPr>
-          <w:u w:val="none"/>
-        </w:rPr>
+        <w:rPr/>
       </w:pPr>
       <w:r>
         <w:rPr>
@@ -560,7 +524,19 @@
       </w:r>
       <w:r>
         <w:rPr/>
-        <w:t>: (si multishot &gt; 1) espace horizontal entre les différentes munitions tirées en même temps.</w:t>
+        <w:t xml:space="preserve">: (si multishot &gt; 1) espace horizontal entre </w:t>
+      </w:r>
+      <w:r>
+        <w:rPr/>
+        <w:t>chaque</w:t>
+      </w:r>
+      <w:r>
+        <w:rPr/>
+        <w:t xml:space="preserve"> munition tirée, </w:t>
+      </w:r>
+      <w:r>
+        <w:rPr/>
+        <w:t>dans le cas d’un tir multiple.</w:t>
       </w:r>
     </w:p>
     <w:p>
@@ -570,7 +546,6 @@
           <w:ilvl w:val="1"/>
           <w:numId w:val="1"/>
         </w:numPr>
-        <w:pBdr/>
         <w:shd w:val="clear" w:fill="auto"/>
         <w:ind w:left="1440" w:hanging="360"/>
         <w:rPr>
@@ -595,7 +570,6 @@
           <w:ilvl w:val="1"/>
           <w:numId w:val="1"/>
         </w:numPr>
-        <w:pBdr/>
         <w:shd w:val="clear" w:fill="auto"/>
         <w:ind w:left="1440" w:hanging="360"/>
         <w:rPr>
@@ -620,7 +594,6 @@
           <w:ilvl w:val="1"/>
           <w:numId w:val="1"/>
         </w:numPr>
-        <w:pBdr/>
         <w:shd w:val="clear" w:fill="auto"/>
         <w:ind w:left="1440" w:hanging="360"/>
         <w:rPr/>
@@ -643,7 +616,6 @@
           <w:ilvl w:val="2"/>
           <w:numId w:val="1"/>
         </w:numPr>
-        <w:pBdr/>
         <w:shd w:val="clear" w:fill="auto"/>
         <w:ind w:left="2160" w:hanging="360"/>
         <w:rPr/>
@@ -671,7 +643,6 @@
           <w:ilvl w:val="2"/>
           <w:numId w:val="1"/>
         </w:numPr>
-        <w:pBdr/>
         <w:shd w:val="clear" w:fill="auto"/>
         <w:ind w:left="2160" w:hanging="360"/>
         <w:rPr/>
@@ -698,7 +669,6 @@
           <w:ilvl w:val="2"/>
           <w:numId w:val="1"/>
         </w:numPr>
-        <w:pBdr/>
         <w:shd w:val="clear" w:fill="auto"/>
         <w:ind w:left="2160" w:hanging="360"/>
         <w:rPr/>
@@ -725,7 +695,6 @@
           <w:ilvl w:val="2"/>
           <w:numId w:val="1"/>
         </w:numPr>
-        <w:pBdr/>
         <w:shd w:val="clear" w:fill="auto"/>
         <w:ind w:left="2160" w:hanging="360"/>
         <w:rPr/>
@@ -752,7 +721,6 @@
           <w:ilvl w:val="2"/>
           <w:numId w:val="1"/>
         </w:numPr>
-        <w:pBdr/>
         <w:shd w:val="clear" w:fill="auto"/>
         <w:ind w:left="2160" w:hanging="360"/>
         <w:rPr/>
@@ -779,7 +747,6 @@
           <w:ilvl w:val="2"/>
           <w:numId w:val="1"/>
         </w:numPr>
-        <w:pBdr/>
         <w:shd w:val="clear" w:fill="auto"/>
         <w:ind w:left="2160" w:hanging="360"/>
         <w:rPr/>
@@ -802,7 +769,6 @@
     <w:p>
       <w:pPr>
         <w:pStyle w:val="Normal"/>
-        <w:pBdr/>
         <w:shd w:val="clear" w:fill="auto"/>
         <w:ind w:left="1440" w:hanging="0"/>
         <w:rPr>
@@ -818,7 +784,6 @@
     <w:p>
       <w:pPr>
         <w:pStyle w:val="Normal"/>
-        <w:pBdr/>
         <w:shd w:val="clear" w:fill="auto"/>
         <w:ind w:left="1440" w:hanging="0"/>
         <w:rPr/>
@@ -837,7 +802,6 @@
     <w:p>
       <w:pPr>
         <w:pStyle w:val="Normal"/>
-        <w:pBdr/>
         <w:shd w:val="clear" w:fill="auto"/>
         <w:ind w:left="1440" w:hanging="0"/>
         <w:rPr/>
@@ -853,7 +817,6 @@
           <w:ilvl w:val="0"/>
           <w:numId w:val="9"/>
         </w:numPr>
-        <w:pBdr/>
         <w:shd w:val="clear" w:fill="auto"/>
         <w:ind w:left="1440" w:hanging="360"/>
         <w:rPr>
@@ -878,7 +841,6 @@
           <w:ilvl w:val="1"/>
           <w:numId w:val="9"/>
         </w:numPr>
-        <w:pBdr/>
         <w:shd w:val="clear" w:fill="auto"/>
         <w:ind w:left="2160" w:hanging="360"/>
         <w:rPr>
@@ -908,7 +870,6 @@
           <w:ilvl w:val="1"/>
           <w:numId w:val="9"/>
         </w:numPr>
-        <w:pBdr/>
         <w:shd w:val="clear" w:fill="auto"/>
         <w:ind w:left="2160" w:hanging="360"/>
         <w:rPr>
@@ -937,7 +898,6 @@
           <w:ilvl w:val="1"/>
           <w:numId w:val="9"/>
         </w:numPr>
-        <w:pBdr/>
         <w:shd w:val="clear" w:fill="auto"/>
         <w:ind w:left="2160" w:hanging="360"/>
         <w:rPr/>
@@ -964,7 +924,6 @@
           <w:ilvl w:val="0"/>
           <w:numId w:val="9"/>
         </w:numPr>
-        <w:pBdr/>
         <w:shd w:val="clear" w:fill="auto"/>
         <w:rPr/>
       </w:pPr>
@@ -976,15 +935,7 @@
       </w:r>
       <w:r>
         <w:rPr/>
-        <w:t xml:space="preserve">: type de mouvement </w:t>
-      </w:r>
-      <w:r>
-        <w:rPr/>
-        <w:t>des munitions tirées</w:t>
-      </w:r>
-      <w:r>
-        <w:rPr/>
-        <w:t xml:space="preserve">, sachant que le référentiel est la position actuelle du projectile (qui se déplace avec sa </w:t>
+        <w:t xml:space="preserve">: type de mouvement des munitions tirées, sachant que le référentiel est la position actuelle du projectile (qui se déplace avec sa </w:t>
       </w:r>
       <w:r>
         <w:rPr>
@@ -1004,7 +955,6 @@
           <w:ilvl w:val="1"/>
           <w:numId w:val="9"/>
         </w:numPr>
-        <w:pBdr/>
         <w:shd w:val="clear" w:fill="auto"/>
         <w:rPr/>
       </w:pPr>
@@ -1031,7 +981,6 @@
           <w:ilvl w:val="1"/>
           <w:numId w:val="9"/>
         </w:numPr>
-        <w:pBdr/>
         <w:shd w:val="clear" w:fill="auto"/>
         <w:rPr/>
       </w:pPr>
@@ -1058,7 +1007,6 @@
           <w:ilvl w:val="1"/>
           <w:numId w:val="9"/>
         </w:numPr>
-        <w:pBdr/>
         <w:shd w:val="clear" w:fill="auto"/>
         <w:rPr/>
       </w:pPr>
@@ -1085,7 +1033,6 @@
           <w:ilvl w:val="0"/>
           <w:numId w:val="9"/>
         </w:numPr>
-        <w:pBdr/>
         <w:shd w:val="clear" w:fill="auto"/>
         <w:rPr/>
       </w:pPr>
@@ -1107,7 +1054,6 @@
           <w:ilvl w:val="0"/>
           <w:numId w:val="0"/>
         </w:numPr>
-        <w:pBdr/>
         <w:shd w:val="clear" w:fill="auto"/>
         <w:ind w:left="1440" w:hanging="0"/>
         <w:rPr/>
@@ -1129,18 +1075,16 @@
     <w:p>
       <w:pPr>
         <w:pStyle w:val="Normal"/>
-        <w:pBdr/>
-        <w:shd w:val="clear" w:fill="auto"/>
-        <w:rPr/>
-      </w:pPr>
-      <w:r>
-        <w:rPr/>
-      </w:r>
-    </w:p>
-    <w:p>
-      <w:pPr>
-        <w:pStyle w:val="Normal"/>
-        <w:pBdr/>
+        <w:shd w:val="clear" w:fill="auto"/>
+        <w:rPr/>
+      </w:pPr>
+      <w:r>
+        <w:rPr/>
+      </w:r>
+    </w:p>
+    <w:p>
+      <w:pPr>
+        <w:pStyle w:val="Normal"/>
         <w:shd w:val="clear" w:fill="auto"/>
         <w:rPr/>
       </w:pPr>
@@ -1163,7 +1107,6 @@
           <w:ilvl w:val="0"/>
           <w:numId w:val="7"/>
         </w:numPr>
-        <w:pBdr/>
         <w:shd w:val="clear" w:fill="auto"/>
         <w:ind w:left="720" w:hanging="360"/>
         <w:rPr/>
@@ -1186,7 +1129,6 @@
           <w:ilvl w:val="0"/>
           <w:numId w:val="7"/>
         </w:numPr>
-        <w:pBdr/>
         <w:shd w:val="clear" w:fill="auto"/>
         <w:rPr/>
       </w:pPr>
@@ -1208,7 +1150,6 @@
           <w:ilvl w:val="0"/>
           <w:numId w:val="7"/>
         </w:numPr>
-        <w:pBdr/>
         <w:shd w:val="clear" w:fill="auto"/>
         <w:ind w:left="720" w:hanging="360"/>
         <w:rPr/>
@@ -1231,7 +1172,6 @@
           <w:ilvl w:val="0"/>
           <w:numId w:val="7"/>
         </w:numPr>
-        <w:pBdr/>
         <w:shd w:val="clear" w:fill="auto"/>
         <w:ind w:left="720" w:hanging="360"/>
         <w:rPr/>
@@ -1254,7 +1194,6 @@
           <w:ilvl w:val="0"/>
           <w:numId w:val="7"/>
         </w:numPr>
-        <w:pBdr/>
         <w:shd w:val="clear" w:fill="auto"/>
         <w:ind w:left="720" w:hanging="360"/>
         <w:rPr/>
@@ -1277,7 +1216,6 @@
           <w:ilvl w:val="0"/>
           <w:numId w:val="7"/>
         </w:numPr>
-        <w:pBdr/>
         <w:shd w:val="clear" w:fill="auto"/>
         <w:ind w:left="720" w:hanging="360"/>
         <w:rPr/>
@@ -1297,14 +1235,7 @@
           <w:b/>
           <w:i/>
         </w:rPr>
-        <w:t>FX.cs</w:t>
-      </w:r>
-      <w:r>
-        <w:rPr>
-          <w:b/>
-          <w:i/>
-        </w:rPr>
-        <w:t>v</w:t>
+        <w:t>FX.csv</w:t>
       </w:r>
     </w:p>
     <w:p>
@@ -1314,7 +1245,6 @@
           <w:ilvl w:val="0"/>
           <w:numId w:val="7"/>
         </w:numPr>
-        <w:pBdr/>
         <w:shd w:val="clear" w:fill="auto"/>
         <w:ind w:left="720" w:hanging="360"/>
         <w:rPr/>
@@ -1343,7 +1273,6 @@
           <w:ilvl w:val="0"/>
           <w:numId w:val="7"/>
         </w:numPr>
-        <w:pBdr/>
         <w:shd w:val="clear" w:fill="auto"/>
         <w:ind w:left="720" w:hanging="360"/>
         <w:rPr>
@@ -1373,18 +1302,16 @@
     <w:p>
       <w:pPr>
         <w:pStyle w:val="Normal"/>
-        <w:pBdr/>
-        <w:shd w:val="clear" w:fill="auto"/>
-        <w:rPr/>
-      </w:pPr>
-      <w:r>
-        <w:rPr/>
-      </w:r>
-    </w:p>
-    <w:p>
-      <w:pPr>
-        <w:pStyle w:val="Normal"/>
-        <w:pBdr/>
+        <w:shd w:val="clear" w:fill="auto"/>
+        <w:rPr/>
+      </w:pPr>
+      <w:r>
+        <w:rPr/>
+      </w:r>
+    </w:p>
+    <w:p>
+      <w:pPr>
+        <w:pStyle w:val="Normal"/>
         <w:shd w:val="clear" w:fill="auto"/>
         <w:rPr/>
       </w:pPr>
@@ -1407,7 +1334,6 @@
           <w:ilvl w:val="0"/>
           <w:numId w:val="5"/>
         </w:numPr>
-        <w:pBdr/>
         <w:shd w:val="clear" w:fill="auto"/>
         <w:ind w:left="720" w:hanging="360"/>
         <w:rPr>
@@ -1432,7 +1358,6 @@
           <w:ilvl w:val="0"/>
           <w:numId w:val="5"/>
         </w:numPr>
-        <w:pBdr/>
         <w:shd w:val="clear" w:fill="auto"/>
         <w:ind w:left="720" w:hanging="360"/>
         <w:rPr>
@@ -1457,7 +1382,6 @@
           <w:ilvl w:val="0"/>
           <w:numId w:val="5"/>
         </w:numPr>
-        <w:pBdr/>
         <w:shd w:val="clear" w:fill="auto"/>
         <w:ind w:left="720" w:hanging="360"/>
         <w:rPr>
@@ -1482,7 +1406,6 @@
           <w:ilvl w:val="0"/>
           <w:numId w:val="5"/>
         </w:numPr>
-        <w:pBdr/>
         <w:shd w:val="clear" w:fill="auto"/>
         <w:ind w:left="720" w:hanging="360"/>
         <w:rPr>
@@ -1507,7 +1430,6 @@
           <w:ilvl w:val="0"/>
           <w:numId w:val="5"/>
         </w:numPr>
-        <w:pBdr/>
         <w:shd w:val="clear" w:fill="auto"/>
         <w:ind w:left="720" w:hanging="360"/>
         <w:rPr>
@@ -1532,7 +1454,6 @@
           <w:ilvl w:val="0"/>
           <w:numId w:val="5"/>
         </w:numPr>
-        <w:pBdr/>
         <w:shd w:val="clear" w:fill="auto"/>
         <w:ind w:left="720" w:hanging="360"/>
         <w:rPr>
@@ -1557,7 +1478,6 @@
           <w:ilvl w:val="0"/>
           <w:numId w:val="5"/>
         </w:numPr>
-        <w:pBdr/>
         <w:shd w:val="clear" w:fill="auto"/>
         <w:ind w:left="720" w:hanging="360"/>
         <w:rPr>
@@ -1578,18 +1498,16 @@
     <w:p>
       <w:pPr>
         <w:pStyle w:val="Normal"/>
-        <w:pBdr/>
-        <w:shd w:val="clear" w:fill="auto"/>
-        <w:rPr/>
-      </w:pPr>
-      <w:r>
-        <w:rPr/>
-      </w:r>
-    </w:p>
-    <w:p>
-      <w:pPr>
-        <w:pStyle w:val="Normal"/>
-        <w:pBdr/>
+        <w:shd w:val="clear" w:fill="auto"/>
+        <w:rPr/>
+      </w:pPr>
+      <w:r>
+        <w:rPr/>
+      </w:r>
+    </w:p>
+    <w:p>
+      <w:pPr>
+        <w:pStyle w:val="Normal"/>
         <w:shd w:val="clear" w:fill="auto"/>
         <w:rPr>
           <w:color w:val="FF0000"/>
@@ -1625,7 +1543,6 @@
     <w:p>
       <w:pPr>
         <w:pStyle w:val="Normal"/>
-        <w:pBdr/>
         <w:shd w:val="clear" w:fill="auto"/>
         <w:rPr/>
       </w:pPr>
@@ -1641,7 +1558,6 @@
           <w:ilvl w:val="0"/>
           <w:numId w:val="10"/>
         </w:numPr>
-        <w:pBdr/>
         <w:shd w:val="clear" w:fill="auto"/>
         <w:ind w:left="720" w:hanging="360"/>
         <w:rPr/>
@@ -1668,7 +1584,6 @@
           <w:ilvl w:val="1"/>
           <w:numId w:val="10"/>
         </w:numPr>
-        <w:pBdr/>
         <w:shd w:val="clear" w:fill="auto"/>
         <w:ind w:left="1440" w:hanging="360"/>
         <w:rPr/>
@@ -1691,7 +1606,6 @@
           <w:ilvl w:val="1"/>
           <w:numId w:val="10"/>
         </w:numPr>
-        <w:pBdr/>
         <w:shd w:val="clear" w:fill="auto"/>
         <w:ind w:left="1440" w:hanging="360"/>
         <w:rPr/>
@@ -1714,7 +1628,6 @@
           <w:ilvl w:val="1"/>
           <w:numId w:val="10"/>
         </w:numPr>
-        <w:pBdr/>
         <w:shd w:val="clear" w:fill="auto"/>
         <w:ind w:left="1440" w:hanging="360"/>
         <w:rPr/>
@@ -1737,7 +1650,6 @@
           <w:ilvl w:val="1"/>
           <w:numId w:val="10"/>
         </w:numPr>
-        <w:pBdr/>
         <w:shd w:val="clear" w:fill="auto"/>
         <w:ind w:left="1440" w:hanging="360"/>
         <w:rPr/>
@@ -1760,7 +1672,6 @@
           <w:ilvl w:val="1"/>
           <w:numId w:val="10"/>
         </w:numPr>
-        <w:pBdr/>
         <w:shd w:val="clear" w:fill="auto"/>
         <w:ind w:left="1440" w:hanging="360"/>
         <w:rPr/>
@@ -1783,7 +1694,6 @@
           <w:ilvl w:val="0"/>
           <w:numId w:val="11"/>
         </w:numPr>
-        <w:pBdr/>
         <w:shd w:val="clear" w:fill="auto"/>
         <w:ind w:left="720" w:hanging="360"/>
         <w:rPr/>
@@ -1810,7 +1720,6 @@
           <w:ilvl w:val="1"/>
           <w:numId w:val="11"/>
         </w:numPr>
-        <w:pBdr/>
         <w:shd w:val="clear" w:fill="auto"/>
         <w:ind w:left="1440" w:hanging="360"/>
         <w:rPr>
@@ -1835,7 +1744,6 @@
           <w:ilvl w:val="1"/>
           <w:numId w:val="11"/>
         </w:numPr>
-        <w:pBdr/>
         <w:shd w:val="clear" w:fill="auto"/>
         <w:ind w:left="1440" w:hanging="360"/>
         <w:rPr>
@@ -1866,7 +1774,6 @@
     <w:p>
       <w:pPr>
         <w:pStyle w:val="Normal"/>
-        <w:pBdr/>
         <w:shd w:val="clear" w:fill="auto"/>
         <w:ind w:left="1440" w:hanging="0"/>
         <w:rPr/>
@@ -1883,7 +1790,6 @@
           <w:ilvl w:val="1"/>
           <w:numId w:val="11"/>
         </w:numPr>
-        <w:pBdr/>
         <w:shd w:val="clear" w:fill="auto"/>
         <w:ind w:left="1440" w:hanging="360"/>
         <w:rPr>
@@ -1918,7 +1824,6 @@
           <w:ilvl w:val="1"/>
           <w:numId w:val="11"/>
         </w:numPr>
-        <w:pBdr/>
         <w:shd w:val="clear" w:fill="auto"/>
         <w:ind w:left="1440" w:hanging="360"/>
         <w:rPr>
@@ -1950,18 +1855,16 @@
     <w:p>
       <w:pPr>
         <w:pStyle w:val="Normal"/>
-        <w:pBdr/>
-        <w:shd w:val="clear" w:fill="auto"/>
-        <w:rPr/>
-      </w:pPr>
-      <w:r>
-        <w:rPr/>
-      </w:r>
-    </w:p>
-    <w:p>
-      <w:pPr>
-        <w:pStyle w:val="Normal"/>
-        <w:pBdr/>
+        <w:shd w:val="clear" w:fill="auto"/>
+        <w:rPr/>
+      </w:pPr>
+      <w:r>
+        <w:rPr/>
+      </w:r>
+    </w:p>
+    <w:p>
+      <w:pPr>
+        <w:pStyle w:val="Normal"/>
         <w:shd w:val="clear" w:fill="auto"/>
         <w:ind w:left="1440" w:hanging="0"/>
         <w:rPr/>
@@ -1980,7 +1883,6 @@
     <w:p>
       <w:pPr>
         <w:pStyle w:val="Normal"/>
-        <w:pBdr/>
         <w:shd w:val="clear" w:fill="auto"/>
         <w:ind w:left="1440" w:hanging="0"/>
         <w:rPr/>
@@ -1996,7 +1898,6 @@
           <w:ilvl w:val="0"/>
           <w:numId w:val="6"/>
         </w:numPr>
-        <w:pBdr/>
         <w:shd w:val="clear" w:fill="auto"/>
         <w:ind w:left="720" w:hanging="360"/>
         <w:rPr>
@@ -2025,7 +1926,6 @@
           <w:ilvl w:val="1"/>
           <w:numId w:val="6"/>
         </w:numPr>
-        <w:pBdr/>
         <w:shd w:val="clear" w:fill="auto"/>
         <w:ind w:left="1440" w:hanging="360"/>
         <w:rPr>
@@ -2050,7 +1950,6 @@
           <w:ilvl w:val="1"/>
           <w:numId w:val="6"/>
         </w:numPr>
-        <w:pBdr/>
         <w:shd w:val="clear" w:fill="auto"/>
         <w:ind w:left="1440" w:hanging="360"/>
         <w:rPr>
@@ -2075,7 +1974,6 @@
           <w:ilvl w:val="1"/>
           <w:numId w:val="6"/>
         </w:numPr>
-        <w:pBdr/>
         <w:shd w:val="clear" w:fill="auto"/>
         <w:ind w:left="1440" w:hanging="360"/>
         <w:rPr>
@@ -2100,7 +1998,6 @@
           <w:ilvl w:val="1"/>
           <w:numId w:val="6"/>
         </w:numPr>
-        <w:pBdr/>
         <w:shd w:val="clear" w:fill="auto"/>
         <w:ind w:left="1440" w:hanging="360"/>
         <w:rPr>
@@ -2125,7 +2022,6 @@
           <w:ilvl w:val="1"/>
           <w:numId w:val="6"/>
         </w:numPr>
-        <w:pBdr/>
         <w:shd w:val="clear" w:fill="auto"/>
         <w:ind w:left="1440" w:hanging="360"/>
         <w:rPr>
@@ -2146,18 +2042,16 @@
     <w:p>
       <w:pPr>
         <w:pStyle w:val="Normal"/>
-        <w:pBdr/>
-        <w:shd w:val="clear" w:fill="auto"/>
-        <w:rPr/>
-      </w:pPr>
-      <w:r>
-        <w:rPr/>
-      </w:r>
-    </w:p>
-    <w:p>
-      <w:pPr>
-        <w:pStyle w:val="Normal"/>
-        <w:pBdr/>
+        <w:shd w:val="clear" w:fill="auto"/>
+        <w:rPr/>
+      </w:pPr>
+      <w:r>
+        <w:rPr/>
+      </w:r>
+    </w:p>
+    <w:p>
+      <w:pPr>
+        <w:pStyle w:val="Normal"/>
         <w:shd w:val="clear" w:fill="auto"/>
         <w:rPr/>
       </w:pPr>
@@ -2180,7 +2074,6 @@
           <w:ilvl w:val="0"/>
           <w:numId w:val="12"/>
         </w:numPr>
-        <w:pBdr/>
         <w:shd w:val="clear" w:fill="auto"/>
         <w:ind w:left="720" w:hanging="360"/>
         <w:rPr>
@@ -2205,7 +2098,6 @@
           <w:ilvl w:val="0"/>
           <w:numId w:val="12"/>
         </w:numPr>
-        <w:pBdr/>
         <w:shd w:val="clear" w:fill="auto"/>
         <w:ind w:left="720" w:hanging="360"/>
         <w:rPr>
@@ -2237,7 +2129,6 @@
           <w:ilvl w:val="0"/>
           <w:numId w:val="12"/>
         </w:numPr>
-        <w:pBdr/>
         <w:shd w:val="clear" w:fill="auto"/>
         <w:ind w:left="720" w:hanging="360"/>
         <w:rPr>
@@ -2262,7 +2153,6 @@
           <w:ilvl w:val="0"/>
           <w:numId w:val="12"/>
         </w:numPr>
-        <w:pBdr/>
         <w:shd w:val="clear" w:fill="auto"/>
         <w:ind w:left="720" w:hanging="360"/>
         <w:rPr>
@@ -2287,7 +2177,6 @@
           <w:ilvl w:val="0"/>
           <w:numId w:val="12"/>
         </w:numPr>
-        <w:pBdr/>
         <w:shd w:val="clear" w:fill="auto"/>
         <w:ind w:left="720" w:hanging="360"/>
         <w:rPr>
@@ -2312,7 +2201,6 @@
           <w:ilvl w:val="0"/>
           <w:numId w:val="12"/>
         </w:numPr>
-        <w:pBdr/>
         <w:shd w:val="clear" w:fill="auto"/>
         <w:ind w:left="720" w:hanging="360"/>
         <w:rPr>
@@ -2344,7 +2232,6 @@
           <w:ilvl w:val="0"/>
           <w:numId w:val="12"/>
         </w:numPr>
-        <w:pBdr/>
         <w:shd w:val="clear" w:fill="auto"/>
         <w:ind w:left="720" w:hanging="360"/>
         <w:rPr>
@@ -2369,7 +2256,6 @@
           <w:ilvl w:val="0"/>
           <w:numId w:val="12"/>
         </w:numPr>
-        <w:pBdr/>
         <w:shd w:val="clear" w:fill="auto"/>
         <w:ind w:left="720" w:hanging="360"/>
         <w:rPr>
@@ -2401,7 +2287,6 @@
           <w:ilvl w:val="0"/>
           <w:numId w:val="12"/>
         </w:numPr>
-        <w:pBdr/>
         <w:shd w:val="clear" w:fill="auto"/>
         <w:ind w:left="720" w:hanging="360"/>
         <w:rPr>
@@ -2429,7 +2314,6 @@
     <w:p>
       <w:pPr>
         <w:pStyle w:val="Normal"/>
-        <w:pBdr/>
         <w:shd w:val="clear" w:fill="auto"/>
         <w:rPr>
           <w:b/>
@@ -2448,7 +2332,6 @@
     <w:p>
       <w:pPr>
         <w:pStyle w:val="Normal"/>
-        <w:pBdr/>
         <w:shd w:val="clear" w:fill="auto"/>
         <w:rPr>
           <w:b/>
@@ -2467,7 +2350,6 @@
     <w:p>
       <w:pPr>
         <w:pStyle w:val="Normal"/>
-        <w:pBdr/>
         <w:shd w:val="clear" w:fill="auto"/>
         <w:ind w:left="0" w:hanging="0"/>
         <w:rPr/>
@@ -2480,7 +2362,6 @@
     <w:p>
       <w:pPr>
         <w:pStyle w:val="Normal"/>
-        <w:pBdr/>
         <w:shd w:val="clear" w:fill="auto"/>
         <w:ind w:left="0" w:hanging="0"/>
         <w:rPr/>
@@ -2503,7 +2384,6 @@
     <w:p>
       <w:pPr>
         <w:pStyle w:val="Normal"/>
-        <w:pBdr/>
         <w:shd w:val="clear" w:fill="auto"/>
         <w:rPr/>
       </w:pPr>
@@ -2518,7 +2398,6 @@
           <w:ilvl w:val="0"/>
           <w:numId w:val="2"/>
         </w:numPr>
-        <w:pBdr/>
         <w:shd w:val="clear" w:fill="auto"/>
         <w:ind w:left="720" w:hanging="360"/>
         <w:rPr>
@@ -2543,7 +2422,6 @@
           <w:ilvl w:val="0"/>
           <w:numId w:val="2"/>
         </w:numPr>
-        <w:pBdr/>
         <w:shd w:val="clear" w:fill="auto"/>
         <w:ind w:left="720" w:hanging="360"/>
         <w:rPr>
@@ -2568,7 +2446,6 @@
           <w:ilvl w:val="0"/>
           <w:numId w:val="2"/>
         </w:numPr>
-        <w:pBdr/>
         <w:shd w:val="clear" w:fill="auto"/>
         <w:ind w:left="720" w:hanging="360"/>
         <w:rPr>
@@ -2603,7 +2480,6 @@
           <w:ilvl w:val="0"/>
           <w:numId w:val="2"/>
         </w:numPr>
-        <w:pBdr/>
         <w:shd w:val="clear" w:fill="auto"/>
         <w:ind w:left="720" w:hanging="360"/>
         <w:rPr/>
@@ -2626,7 +2502,6 @@
           <w:ilvl w:val="0"/>
           <w:numId w:val="2"/>
         </w:numPr>
-        <w:pBdr/>
         <w:shd w:val="clear" w:fill="auto"/>
         <w:ind w:left="720" w:hanging="360"/>
         <w:rPr/>
@@ -2649,7 +2524,6 @@
           <w:ilvl w:val="0"/>
           <w:numId w:val="2"/>
         </w:numPr>
-        <w:pBdr/>
         <w:shd w:val="clear" w:fill="auto"/>
         <w:ind w:left="720" w:hanging="360"/>
         <w:rPr/>
@@ -2672,7 +2546,6 @@
           <w:ilvl w:val="0"/>
           <w:numId w:val="2"/>
         </w:numPr>
-        <w:pBdr/>
         <w:shd w:val="clear" w:fill="auto"/>
         <w:ind w:left="720" w:hanging="360"/>
         <w:rPr>
@@ -2697,7 +2570,6 @@
           <w:ilvl w:val="0"/>
           <w:numId w:val="2"/>
         </w:numPr>
-        <w:pBdr/>
         <w:shd w:val="clear" w:fill="auto"/>
         <w:ind w:left="720" w:hanging="360"/>
         <w:rPr>
@@ -2722,7 +2594,6 @@
           <w:ilvl w:val="0"/>
           <w:numId w:val="2"/>
         </w:numPr>
-        <w:pBdr/>
         <w:shd w:val="clear" w:fill="auto"/>
         <w:ind w:left="720" w:hanging="360"/>
         <w:rPr>
@@ -2747,7 +2618,6 @@
           <w:ilvl w:val="0"/>
           <w:numId w:val="2"/>
         </w:numPr>
-        <w:pBdr/>
         <w:shd w:val="clear" w:fill="auto"/>
         <w:ind w:left="720" w:hanging="360"/>
         <w:rPr>
@@ -2772,7 +2642,6 @@
           <w:ilvl w:val="0"/>
           <w:numId w:val="2"/>
         </w:numPr>
-        <w:pBdr/>
         <w:shd w:val="clear" w:fill="auto"/>
         <w:ind w:left="720" w:hanging="360"/>
         <w:rPr>
@@ -2797,7 +2666,6 @@
           <w:ilvl w:val="0"/>
           <w:numId w:val="2"/>
         </w:numPr>
-        <w:pBdr/>
         <w:shd w:val="clear" w:fill="auto"/>
         <w:ind w:left="720" w:hanging="360"/>
         <w:rPr>
@@ -2822,7 +2690,6 @@
           <w:ilvl w:val="0"/>
           <w:numId w:val="2"/>
         </w:numPr>
-        <w:pBdr/>
         <w:shd w:val="clear" w:fill="auto"/>
         <w:ind w:left="720" w:hanging="360"/>
         <w:rPr>
@@ -2847,7 +2714,6 @@
           <w:ilvl w:val="0"/>
           <w:numId w:val="2"/>
         </w:numPr>
-        <w:pBdr/>
         <w:shd w:val="clear" w:fill="auto"/>
         <w:ind w:left="720" w:hanging="360"/>
         <w:rPr>
@@ -2872,7 +2738,6 @@
           <w:ilvl w:val="0"/>
           <w:numId w:val="2"/>
         </w:numPr>
-        <w:pBdr/>
         <w:shd w:val="clear" w:fill="auto"/>
         <w:ind w:left="720" w:hanging="360"/>
         <w:rPr>
@@ -2897,7 +2762,6 @@
           <w:ilvl w:val="0"/>
           <w:numId w:val="2"/>
         </w:numPr>
-        <w:pBdr/>
         <w:shd w:val="clear" w:fill="auto"/>
         <w:ind w:left="720" w:hanging="360"/>
         <w:rPr>
@@ -2922,7 +2786,6 @@
           <w:ilvl w:val="0"/>
           <w:numId w:val="2"/>
         </w:numPr>
-        <w:pBdr/>
         <w:shd w:val="clear" w:fill="auto"/>
         <w:ind w:left="720" w:hanging="360"/>
         <w:rPr>
@@ -2943,7 +2806,6 @@
     <w:p>
       <w:pPr>
         <w:pStyle w:val="Normal"/>
-        <w:pBdr/>
         <w:shd w:val="clear" w:fill="auto"/>
         <w:ind w:left="720" w:hanging="0"/>
         <w:rPr>
@@ -2959,7 +2821,6 @@
     <w:p>
       <w:pPr>
         <w:pStyle w:val="Normal"/>
-        <w:pBdr/>
         <w:shd w:val="clear" w:fill="auto"/>
         <w:ind w:left="720" w:hanging="0"/>
         <w:rPr/>
@@ -2982,7 +2843,6 @@
           <w:ilvl w:val="0"/>
           <w:numId w:val="8"/>
         </w:numPr>
-        <w:pBdr/>
         <w:shd w:val="clear" w:fill="auto"/>
         <w:ind w:left="720" w:hanging="360"/>
         <w:rPr/>
@@ -3005,7 +2865,6 @@
           <w:ilvl w:val="0"/>
           <w:numId w:val="8"/>
         </w:numPr>
-        <w:pBdr/>
         <w:shd w:val="clear" w:fill="auto"/>
         <w:ind w:left="720" w:hanging="360"/>
         <w:rPr/>
@@ -3028,7 +2887,6 @@
           <w:ilvl w:val="0"/>
           <w:numId w:val="8"/>
         </w:numPr>
-        <w:pBdr/>
         <w:shd w:val="clear" w:fill="auto"/>
         <w:ind w:left="720" w:hanging="360"/>
         <w:rPr/>
@@ -3047,29 +2905,26 @@
     <w:p>
       <w:pPr>
         <w:pStyle w:val="Normal"/>
-        <w:pBdr/>
-        <w:shd w:val="clear" w:fill="auto"/>
-        <w:rPr/>
-      </w:pPr>
-      <w:r>
-        <w:rPr/>
-      </w:r>
-    </w:p>
-    <w:p>
-      <w:pPr>
-        <w:pStyle w:val="Normal"/>
-        <w:pBdr/>
-        <w:shd w:val="clear" w:fill="auto"/>
-        <w:rPr/>
-      </w:pPr>
-      <w:r>
-        <w:rPr/>
-      </w:r>
-    </w:p>
-    <w:p>
-      <w:pPr>
-        <w:pStyle w:val="Normal"/>
-        <w:pBdr/>
+        <w:shd w:val="clear" w:fill="auto"/>
+        <w:rPr/>
+      </w:pPr>
+      <w:r>
+        <w:rPr/>
+      </w:r>
+    </w:p>
+    <w:p>
+      <w:pPr>
+        <w:pStyle w:val="Normal"/>
+        <w:shd w:val="clear" w:fill="auto"/>
+        <w:rPr/>
+      </w:pPr>
+      <w:r>
+        <w:rPr/>
+      </w:r>
+    </w:p>
+    <w:p>
+      <w:pPr>
+        <w:pStyle w:val="Normal"/>
         <w:shd w:val="clear" w:fill="auto"/>
         <w:rPr/>
       </w:pPr>
@@ -3092,7 +2947,6 @@
           <w:ilvl w:val="0"/>
           <w:numId w:val="7"/>
         </w:numPr>
-        <w:pBdr/>
         <w:shd w:val="clear" w:fill="auto"/>
         <w:ind w:left="720" w:hanging="360"/>
         <w:rPr>
@@ -3117,7 +2971,6 @@
           <w:ilvl w:val="0"/>
           <w:numId w:val="7"/>
         </w:numPr>
-        <w:pBdr/>
         <w:shd w:val="clear" w:fill="auto"/>
         <w:ind w:left="720" w:hanging="360"/>
         <w:rPr>
@@ -3142,7 +2995,6 @@
           <w:ilvl w:val="0"/>
           <w:numId w:val="7"/>
         </w:numPr>
-        <w:pBdr/>
         <w:shd w:val="clear" w:fill="auto"/>
         <w:ind w:left="720" w:hanging="360"/>
         <w:rPr>
@@ -3167,7 +3019,6 @@
           <w:ilvl w:val="0"/>
           <w:numId w:val="7"/>
         </w:numPr>
-        <w:pBdr/>
         <w:shd w:val="clear" w:fill="auto"/>
         <w:ind w:left="720" w:hanging="360"/>
         <w:rPr>
@@ -3192,7 +3043,6 @@
           <w:ilvl w:val="0"/>
           <w:numId w:val="7"/>
         </w:numPr>
-        <w:pBdr/>
         <w:shd w:val="clear" w:fill="auto"/>
         <w:ind w:left="720" w:hanging="360"/>
         <w:rPr>
@@ -3213,7 +3063,6 @@
     <w:p>
       <w:pPr>
         <w:pStyle w:val="Normal"/>
-        <w:pBdr/>
         <w:shd w:val="clear" w:fill="auto"/>
         <w:ind w:left="720" w:hanging="0"/>
         <w:rPr>
@@ -3242,7 +3091,6 @@
           <w:ilvl w:val="0"/>
           <w:numId w:val="7"/>
         </w:numPr>
-        <w:pBdr/>
         <w:shd w:val="clear" w:fill="auto"/>
         <w:ind w:left="720" w:hanging="360"/>
         <w:rPr>
@@ -3267,7 +3115,6 @@
           <w:ilvl w:val="0"/>
           <w:numId w:val="7"/>
         </w:numPr>
-        <w:pBdr/>
         <w:shd w:val="clear" w:fill="auto"/>
         <w:ind w:left="720" w:hanging="360"/>
         <w:rPr>
@@ -3292,7 +3139,6 @@
           <w:ilvl w:val="0"/>
           <w:numId w:val="7"/>
         </w:numPr>
-        <w:pBdr/>
         <w:shd w:val="clear" w:fill="auto"/>
         <w:ind w:left="720" w:hanging="360"/>
         <w:rPr>
@@ -3317,7 +3163,6 @@
           <w:ilvl w:val="0"/>
           <w:numId w:val="7"/>
         </w:numPr>
-        <w:pBdr/>
         <w:shd w:val="clear" w:fill="auto"/>
         <w:ind w:left="720" w:hanging="360"/>
         <w:rPr>
@@ -3342,7 +3187,6 @@
           <w:ilvl w:val="0"/>
           <w:numId w:val="7"/>
         </w:numPr>
-        <w:pBdr/>
         <w:shd w:val="clear" w:fill="auto"/>
         <w:ind w:left="720" w:hanging="360"/>
         <w:rPr>
@@ -3367,7 +3211,6 @@
           <w:ilvl w:val="0"/>
           <w:numId w:val="7"/>
         </w:numPr>
-        <w:pBdr/>
         <w:shd w:val="clear" w:fill="auto"/>
         <w:ind w:left="720" w:hanging="360"/>
         <w:rPr>
@@ -3392,7 +3235,6 @@
           <w:ilvl w:val="0"/>
           <w:numId w:val="7"/>
         </w:numPr>
-        <w:pBdr/>
         <w:shd w:val="clear" w:fill="auto"/>
         <w:ind w:left="720" w:hanging="360"/>
         <w:rPr>
@@ -3417,7 +3259,6 @@
           <w:ilvl w:val="0"/>
           <w:numId w:val="7"/>
         </w:numPr>
-        <w:pBdr/>
         <w:shd w:val="clear" w:fill="auto"/>
         <w:ind w:left="720" w:hanging="360"/>
         <w:rPr>
@@ -3442,7 +3283,6 @@
           <w:ilvl w:val="1"/>
           <w:numId w:val="7"/>
         </w:numPr>
-        <w:pBdr/>
         <w:shd w:val="clear" w:fill="auto"/>
         <w:ind w:left="1440" w:hanging="360"/>
         <w:rPr>
@@ -3472,7 +3312,6 @@
           <w:ilvl w:val="1"/>
           <w:numId w:val="7"/>
         </w:numPr>
-        <w:pBdr/>
         <w:shd w:val="clear" w:fill="auto"/>
         <w:ind w:left="1440" w:hanging="360"/>
         <w:rPr>
@@ -3501,7 +3340,6 @@
           <w:ilvl w:val="1"/>
           <w:numId w:val="7"/>
         </w:numPr>
-        <w:pBdr/>
         <w:shd w:val="clear" w:fill="auto"/>
         <w:ind w:left="1440" w:hanging="360"/>
         <w:rPr>
@@ -3531,7 +3369,6 @@
           <w:ilvl w:val="1"/>
           <w:numId w:val="7"/>
         </w:numPr>
-        <w:pBdr/>
         <w:shd w:val="clear" w:fill="auto"/>
         <w:ind w:left="1440" w:hanging="360"/>
         <w:rPr>
@@ -3561,7 +3398,6 @@
           <w:ilvl w:val="0"/>
           <w:numId w:val="7"/>
         </w:numPr>
-        <w:pBdr/>
         <w:shd w:val="clear" w:fill="auto"/>
         <w:ind w:left="720" w:hanging="360"/>
         <w:rPr>
@@ -3586,7 +3422,6 @@
           <w:ilvl w:val="0"/>
           <w:numId w:val="7"/>
         </w:numPr>
-        <w:pBdr/>
         <w:shd w:val="clear" w:fill="auto"/>
         <w:ind w:left="720" w:hanging="360"/>
         <w:rPr>
@@ -3611,7 +3446,6 @@
           <w:ilvl w:val="0"/>
           <w:numId w:val="7"/>
         </w:numPr>
-        <w:pBdr/>
         <w:shd w:val="clear" w:fill="auto"/>
         <w:ind w:left="720" w:hanging="360"/>
         <w:rPr>
@@ -3637,7 +3471,6 @@
           <w:ilvl w:val="1"/>
           <w:numId w:val="7"/>
         </w:numPr>
-        <w:pBdr/>
         <w:shd w:val="clear" w:fill="auto"/>
         <w:ind w:left="1440" w:hanging="360"/>
         <w:rPr>
@@ -3667,7 +3500,6 @@
           <w:ilvl w:val="1"/>
           <w:numId w:val="7"/>
         </w:numPr>
-        <w:pBdr/>
         <w:shd w:val="clear" w:fill="auto"/>
         <w:ind w:left="1440" w:hanging="360"/>
         <w:rPr>
@@ -3697,7 +3529,6 @@
           <w:ilvl w:val="1"/>
           <w:numId w:val="7"/>
         </w:numPr>
-        <w:pBdr/>
         <w:shd w:val="clear" w:fill="auto"/>
         <w:ind w:left="1440" w:hanging="360"/>
         <w:rPr>
@@ -3727,7 +3558,6 @@
           <w:ilvl w:val="0"/>
           <w:numId w:val="7"/>
         </w:numPr>
-        <w:pBdr/>
         <w:shd w:val="clear" w:fill="auto"/>
         <w:ind w:left="720" w:hanging="360"/>
         <w:rPr>
@@ -3752,7 +3582,6 @@
           <w:ilvl w:val="0"/>
           <w:numId w:val="7"/>
         </w:numPr>
-        <w:pBdr/>
         <w:shd w:val="clear" w:fill="auto"/>
         <w:ind w:left="720" w:hanging="360"/>
         <w:rPr>
@@ -3773,7 +3602,6 @@
     <w:p>
       <w:pPr>
         <w:pStyle w:val="Normal"/>
-        <w:pBdr/>
         <w:shd w:val="clear" w:fill="auto"/>
         <w:rPr>
           <w:b/>
@@ -3791,7 +3619,6 @@
     <w:p>
       <w:pPr>
         <w:pStyle w:val="Normal"/>
-        <w:pBdr/>
         <w:shd w:val="clear" w:fill="auto"/>
         <w:rPr/>
       </w:pPr>
@@ -3814,7 +3641,6 @@
           <w:ilvl w:val="0"/>
           <w:numId w:val="15"/>
         </w:numPr>
-        <w:pBdr/>
         <w:shd w:val="clear" w:fill="auto"/>
         <w:ind w:left="720" w:hanging="360"/>
         <w:rPr/>
@@ -3837,7 +3663,6 @@
           <w:ilvl w:val="0"/>
           <w:numId w:val="15"/>
         </w:numPr>
-        <w:pBdr/>
         <w:shd w:val="clear" w:fill="auto"/>
         <w:ind w:left="720" w:hanging="360"/>
         <w:rPr>
@@ -3862,7 +3687,6 @@
           <w:ilvl w:val="0"/>
           <w:numId w:val="15"/>
         </w:numPr>
-        <w:pBdr/>
         <w:shd w:val="clear" w:fill="auto"/>
         <w:ind w:left="720" w:hanging="360"/>
         <w:rPr>
@@ -3887,7 +3711,6 @@
           <w:ilvl w:val="0"/>
           <w:numId w:val="15"/>
         </w:numPr>
-        <w:pBdr/>
         <w:shd w:val="clear" w:fill="auto"/>
         <w:ind w:left="720" w:hanging="360"/>
         <w:rPr>
@@ -3912,7 +3735,6 @@
           <w:ilvl w:val="0"/>
           <w:numId w:val="15"/>
         </w:numPr>
-        <w:pBdr/>
         <w:shd w:val="clear" w:fill="auto"/>
         <w:ind w:left="720" w:hanging="360"/>
         <w:rPr>
@@ -3937,7 +3759,6 @@
           <w:ilvl w:val="0"/>
           <w:numId w:val="15"/>
         </w:numPr>
-        <w:pBdr/>
         <w:shd w:val="clear" w:fill="auto"/>
         <w:ind w:left="720" w:hanging="360"/>
         <w:rPr>
@@ -3958,29 +3779,26 @@
     <w:p>
       <w:pPr>
         <w:pStyle w:val="Normal"/>
-        <w:pBdr/>
-        <w:shd w:val="clear" w:fill="auto"/>
-        <w:rPr/>
-      </w:pPr>
-      <w:r>
-        <w:rPr/>
-      </w:r>
-    </w:p>
-    <w:p>
-      <w:pPr>
-        <w:pStyle w:val="Normal"/>
-        <w:pBdr/>
-        <w:shd w:val="clear" w:fill="auto"/>
-        <w:rPr/>
-      </w:pPr>
-      <w:r>
-        <w:rPr/>
-      </w:r>
-    </w:p>
-    <w:p>
-      <w:pPr>
-        <w:pStyle w:val="Normal"/>
-        <w:pBdr/>
+        <w:shd w:val="clear" w:fill="auto"/>
+        <w:rPr/>
+      </w:pPr>
+      <w:r>
+        <w:rPr/>
+      </w:r>
+    </w:p>
+    <w:p>
+      <w:pPr>
+        <w:pStyle w:val="Normal"/>
+        <w:shd w:val="clear" w:fill="auto"/>
+        <w:rPr/>
+      </w:pPr>
+      <w:r>
+        <w:rPr/>
+      </w:r>
+    </w:p>
+    <w:p>
+      <w:pPr>
+        <w:pStyle w:val="Normal"/>
         <w:shd w:val="clear" w:fill="auto"/>
         <w:rPr/>
       </w:pPr>
@@ -3999,7 +3817,6 @@
           <w:ilvl w:val="0"/>
           <w:numId w:val="3"/>
         </w:numPr>
-        <w:pBdr/>
         <w:shd w:val="clear" w:fill="auto"/>
         <w:ind w:left="720" w:hanging="360"/>
         <w:rPr>
@@ -4024,7 +3841,6 @@
           <w:ilvl w:val="0"/>
           <w:numId w:val="3"/>
         </w:numPr>
-        <w:pBdr/>
         <w:shd w:val="clear" w:fill="auto"/>
         <w:ind w:left="720" w:hanging="360"/>
         <w:rPr>
@@ -4049,7 +3865,6 @@
           <w:ilvl w:val="0"/>
           <w:numId w:val="3"/>
         </w:numPr>
-        <w:pBdr/>
         <w:shd w:val="clear" w:fill="auto"/>
         <w:ind w:left="720" w:hanging="360"/>
         <w:rPr/>
@@ -4072,7 +3887,6 @@
           <w:ilvl w:val="0"/>
           <w:numId w:val="3"/>
         </w:numPr>
-        <w:pBdr/>
         <w:shd w:val="clear" w:fill="auto"/>
         <w:ind w:left="720" w:hanging="360"/>
         <w:rPr>
@@ -4097,7 +3911,6 @@
           <w:ilvl w:val="0"/>
           <w:numId w:val="3"/>
         </w:numPr>
-        <w:pBdr/>
         <w:shd w:val="clear" w:fill="auto"/>
         <w:ind w:left="720" w:hanging="360"/>
         <w:rPr/>
@@ -4127,7 +3940,6 @@
           <w:ilvl w:val="0"/>
           <w:numId w:val="3"/>
         </w:numPr>
-        <w:pBdr/>
         <w:shd w:val="clear" w:fill="auto"/>
         <w:ind w:left="720" w:hanging="360"/>
         <w:rPr/>
@@ -4150,7 +3962,6 @@
           <w:ilvl w:val="0"/>
           <w:numId w:val="3"/>
         </w:numPr>
-        <w:pBdr/>
         <w:shd w:val="clear" w:fill="auto"/>
         <w:ind w:left="720" w:hanging="360"/>
         <w:rPr>
@@ -4175,7 +3986,6 @@
           <w:ilvl w:val="0"/>
           <w:numId w:val="3"/>
         </w:numPr>
-        <w:pBdr/>
         <w:shd w:val="clear" w:fill="auto"/>
         <w:ind w:left="720" w:hanging="360"/>
         <w:rPr>
@@ -4200,7 +4010,6 @@
           <w:ilvl w:val="0"/>
           <w:numId w:val="3"/>
         </w:numPr>
-        <w:pBdr/>
         <w:shd w:val="clear" w:fill="auto"/>
         <w:ind w:left="720" w:hanging="360"/>
         <w:rPr>
@@ -4225,7 +4034,6 @@
           <w:ilvl w:val="0"/>
           <w:numId w:val="3"/>
         </w:numPr>
-        <w:pBdr/>
         <w:shd w:val="clear" w:fill="auto"/>
         <w:ind w:left="720" w:hanging="360"/>
         <w:rPr>
@@ -4250,7 +4058,6 @@
           <w:ilvl w:val="0"/>
           <w:numId w:val="3"/>
         </w:numPr>
-        <w:pBdr/>
         <w:shd w:val="clear" w:fill="auto"/>
         <w:ind w:left="720" w:hanging="360"/>
         <w:rPr/>
@@ -4273,7 +4080,6 @@
           <w:ilvl w:val="0"/>
           <w:numId w:val="3"/>
         </w:numPr>
-        <w:pBdr/>
         <w:shd w:val="clear" w:fill="auto"/>
         <w:ind w:left="720" w:hanging="360"/>
         <w:rPr/>
@@ -4296,7 +4102,6 @@
           <w:ilvl w:val="0"/>
           <w:numId w:val="3"/>
         </w:numPr>
-        <w:pBdr/>
         <w:shd w:val="clear" w:fill="auto"/>
         <w:ind w:left="720" w:hanging="360"/>
         <w:rPr/>
@@ -4319,7 +4124,6 @@
           <w:ilvl w:val="0"/>
           <w:numId w:val="3"/>
         </w:numPr>
-        <w:pBdr/>
         <w:shd w:val="clear" w:fill="auto"/>
         <w:ind w:left="720" w:hanging="360"/>
         <w:rPr/>
@@ -4342,7 +4146,6 @@
           <w:ilvl w:val="0"/>
           <w:numId w:val="3"/>
         </w:numPr>
-        <w:pBdr/>
         <w:shd w:val="clear" w:fill="auto"/>
         <w:ind w:left="720" w:hanging="360"/>
         <w:rPr>
@@ -4367,7 +4170,6 @@
           <w:ilvl w:val="0"/>
           <w:numId w:val="3"/>
         </w:numPr>
-        <w:pBdr/>
         <w:shd w:val="clear" w:fill="auto"/>
         <w:ind w:left="720" w:hanging="360"/>
         <w:rPr>
@@ -4392,7 +4194,6 @@
           <w:ilvl w:val="0"/>
           <w:numId w:val="3"/>
         </w:numPr>
-        <w:pBdr/>
         <w:shd w:val="clear" w:fill="auto"/>
         <w:ind w:left="720" w:hanging="360"/>
         <w:rPr>
@@ -4417,7 +4218,6 @@
           <w:ilvl w:val="0"/>
           <w:numId w:val="3"/>
         </w:numPr>
-        <w:pBdr/>
         <w:shd w:val="clear" w:fill="auto"/>
         <w:ind w:left="720" w:hanging="360"/>
         <w:rPr/>
@@ -4440,7 +4240,6 @@
           <w:ilvl w:val="1"/>
           <w:numId w:val="3"/>
         </w:numPr>
-        <w:pBdr/>
         <w:shd w:val="clear" w:fill="auto"/>
         <w:ind w:left="1440" w:hanging="360"/>
         <w:rPr/>
@@ -4468,7 +4267,6 @@
           <w:ilvl w:val="1"/>
           <w:numId w:val="3"/>
         </w:numPr>
-        <w:pBdr/>
         <w:shd w:val="clear" w:fill="auto"/>
         <w:ind w:left="1440" w:hanging="360"/>
         <w:rPr>
@@ -4497,7 +4295,6 @@
           <w:ilvl w:val="1"/>
           <w:numId w:val="3"/>
         </w:numPr>
-        <w:pBdr/>
         <w:shd w:val="clear" w:fill="auto"/>
         <w:ind w:left="1440" w:hanging="360"/>
         <w:rPr/>
@@ -4525,7 +4322,6 @@
           <w:ilvl w:val="1"/>
           <w:numId w:val="3"/>
         </w:numPr>
-        <w:pBdr/>
         <w:shd w:val="clear" w:fill="auto"/>
         <w:ind w:left="1440" w:hanging="360"/>
         <w:rPr/>
@@ -4553,7 +4349,6 @@
           <w:ilvl w:val="0"/>
           <w:numId w:val="3"/>
         </w:numPr>
-        <w:pBdr/>
         <w:shd w:val="clear" w:fill="auto"/>
         <w:ind w:left="720" w:hanging="360"/>
         <w:rPr/>
@@ -4576,7 +4371,6 @@
           <w:ilvl w:val="0"/>
           <w:numId w:val="3"/>
         </w:numPr>
-        <w:pBdr/>
         <w:shd w:val="clear" w:fill="auto"/>
         <w:ind w:left="720" w:hanging="360"/>
         <w:rPr/>
@@ -4599,7 +4393,6 @@
           <w:ilvl w:val="0"/>
           <w:numId w:val="3"/>
         </w:numPr>
-        <w:pBdr/>
         <w:shd w:val="clear" w:fill="auto"/>
         <w:ind w:left="720" w:hanging="360"/>
         <w:rPr/>
@@ -4623,7 +4416,6 @@
           <w:ilvl w:val="1"/>
           <w:numId w:val="3"/>
         </w:numPr>
-        <w:pBdr/>
         <w:shd w:val="clear" w:fill="auto"/>
         <w:ind w:left="1440" w:hanging="360"/>
         <w:rPr/>
@@ -4651,7 +4443,6 @@
           <w:ilvl w:val="1"/>
           <w:numId w:val="3"/>
         </w:numPr>
-        <w:pBdr/>
         <w:shd w:val="clear" w:fill="auto"/>
         <w:ind w:left="1440" w:hanging="360"/>
         <w:rPr/>
@@ -4679,7 +4470,6 @@
           <w:ilvl w:val="1"/>
           <w:numId w:val="3"/>
         </w:numPr>
-        <w:pBdr/>
         <w:shd w:val="clear" w:fill="auto"/>
         <w:ind w:left="1440" w:hanging="360"/>
         <w:rPr/>
@@ -4707,7 +4497,6 @@
           <w:ilvl w:val="0"/>
           <w:numId w:val="3"/>
         </w:numPr>
-        <w:pBdr/>
         <w:shd w:val="clear" w:fill="auto"/>
         <w:ind w:left="720" w:hanging="360"/>
         <w:rPr>
@@ -4732,7 +4521,6 @@
           <w:ilvl w:val="1"/>
           <w:numId w:val="3"/>
         </w:numPr>
-        <w:pBdr/>
         <w:shd w:val="clear" w:fill="auto"/>
         <w:ind w:left="1440" w:hanging="360"/>
         <w:rPr>
@@ -4762,7 +4550,6 @@
           <w:ilvl w:val="1"/>
           <w:numId w:val="3"/>
         </w:numPr>
-        <w:pBdr/>
         <w:shd w:val="clear" w:fill="auto"/>
         <w:ind w:left="1440" w:hanging="360"/>
         <w:rPr>
@@ -4788,29 +4575,26 @@
     <w:p>
       <w:pPr>
         <w:pStyle w:val="Normal"/>
-        <w:pBdr/>
-        <w:shd w:val="clear" w:fill="auto"/>
-        <w:rPr/>
-      </w:pPr>
-      <w:r>
-        <w:rPr/>
-      </w:r>
-    </w:p>
-    <w:p>
-      <w:pPr>
-        <w:pStyle w:val="Normal"/>
-        <w:pBdr/>
-        <w:shd w:val="clear" w:fill="auto"/>
-        <w:rPr/>
-      </w:pPr>
-      <w:r>
-        <w:rPr/>
-      </w:r>
-    </w:p>
-    <w:p>
-      <w:pPr>
-        <w:pStyle w:val="Normal"/>
-        <w:pBdr/>
+        <w:shd w:val="clear" w:fill="auto"/>
+        <w:rPr/>
+      </w:pPr>
+      <w:r>
+        <w:rPr/>
+      </w:r>
+    </w:p>
+    <w:p>
+      <w:pPr>
+        <w:pStyle w:val="Normal"/>
+        <w:shd w:val="clear" w:fill="auto"/>
+        <w:rPr/>
+      </w:pPr>
+      <w:r>
+        <w:rPr/>
+      </w:r>
+    </w:p>
+    <w:p>
+      <w:pPr>
+        <w:pStyle w:val="Normal"/>
         <w:shd w:val="clear" w:fill="auto"/>
         <w:rPr>
           <w:b/>
@@ -4833,7 +4617,6 @@
           <w:ilvl w:val="0"/>
           <w:numId w:val="13"/>
         </w:numPr>
-        <w:pBdr/>
         <w:shd w:val="clear" w:fill="auto"/>
         <w:ind w:left="720" w:hanging="360"/>
         <w:rPr/>
@@ -4856,7 +4639,6 @@
           <w:ilvl w:val="0"/>
           <w:numId w:val="13"/>
         </w:numPr>
-        <w:pBdr/>
         <w:shd w:val="clear" w:fill="auto"/>
         <w:ind w:left="720" w:hanging="360"/>
         <w:rPr>
@@ -4881,7 +4663,6 @@
           <w:ilvl w:val="0"/>
           <w:numId w:val="13"/>
         </w:numPr>
-        <w:pBdr/>
         <w:shd w:val="clear" w:fill="auto"/>
         <w:ind w:left="720" w:hanging="360"/>
         <w:rPr/>
@@ -4911,7 +4692,6 @@
           <w:ilvl w:val="0"/>
           <w:numId w:val="13"/>
         </w:numPr>
-        <w:pBdr/>
         <w:shd w:val="clear" w:fill="auto"/>
         <w:ind w:left="720" w:hanging="360"/>
         <w:rPr/>
@@ -4934,7 +4714,6 @@
           <w:ilvl w:val="0"/>
           <w:numId w:val="13"/>
         </w:numPr>
-        <w:pBdr/>
         <w:shd w:val="clear" w:fill="auto"/>
         <w:ind w:left="720" w:hanging="360"/>
         <w:rPr/>
@@ -4957,7 +4736,6 @@
           <w:ilvl w:val="0"/>
           <w:numId w:val="13"/>
         </w:numPr>
-        <w:pBdr/>
         <w:shd w:val="clear" w:fill="auto"/>
         <w:ind w:left="720" w:hanging="360"/>
         <w:rPr/>
@@ -4980,7 +4758,6 @@
           <w:ilvl w:val="0"/>
           <w:numId w:val="13"/>
         </w:numPr>
-        <w:pBdr/>
         <w:shd w:val="clear" w:fill="auto"/>
         <w:ind w:left="720" w:hanging="360"/>
         <w:rPr/>
@@ -5003,7 +4780,6 @@
           <w:ilvl w:val="0"/>
           <w:numId w:val="13"/>
         </w:numPr>
-        <w:pBdr/>
         <w:shd w:val="clear" w:fill="auto"/>
         <w:ind w:left="720" w:hanging="360"/>
         <w:rPr/>
@@ -5026,7 +4802,6 @@
           <w:ilvl w:val="0"/>
           <w:numId w:val="13"/>
         </w:numPr>
-        <w:pBdr/>
         <w:shd w:val="clear" w:fill="auto"/>
         <w:ind w:left="720" w:hanging="360"/>
         <w:rPr/>
@@ -5049,7 +4824,6 @@
           <w:ilvl w:val="1"/>
           <w:numId w:val="13"/>
         </w:numPr>
-        <w:pBdr/>
         <w:shd w:val="clear" w:fill="auto"/>
         <w:ind w:left="1440" w:hanging="360"/>
         <w:rPr/>
@@ -5077,7 +4851,6 @@
           <w:ilvl w:val="1"/>
           <w:numId w:val="13"/>
         </w:numPr>
-        <w:pBdr/>
         <w:shd w:val="clear" w:fill="auto"/>
         <w:ind w:left="1440" w:hanging="360"/>
         <w:rPr>
@@ -5106,7 +4879,6 @@
           <w:ilvl w:val="1"/>
           <w:numId w:val="13"/>
         </w:numPr>
-        <w:pBdr/>
         <w:shd w:val="clear" w:fill="auto"/>
         <w:ind w:left="1440" w:hanging="360"/>
         <w:rPr/>
@@ -5134,7 +4906,6 @@
           <w:ilvl w:val="1"/>
           <w:numId w:val="13"/>
         </w:numPr>
-        <w:pBdr/>
         <w:shd w:val="clear" w:fill="auto"/>
         <w:ind w:left="1440" w:hanging="360"/>
         <w:rPr/>
@@ -5162,7 +4933,6 @@
           <w:ilvl w:val="0"/>
           <w:numId w:val="13"/>
         </w:numPr>
-        <w:pBdr/>
         <w:shd w:val="clear" w:fill="auto"/>
         <w:ind w:left="720" w:hanging="360"/>
         <w:rPr/>
@@ -5185,7 +4955,6 @@
           <w:ilvl w:val="0"/>
           <w:numId w:val="13"/>
         </w:numPr>
-        <w:pBdr/>
         <w:shd w:val="clear" w:fill="auto"/>
         <w:ind w:left="720" w:hanging="360"/>
         <w:rPr/>
@@ -5208,7 +4977,6 @@
           <w:ilvl w:val="0"/>
           <w:numId w:val="13"/>
         </w:numPr>
-        <w:pBdr/>
         <w:shd w:val="clear" w:fill="auto"/>
         <w:ind w:left="720" w:hanging="360"/>
         <w:rPr/>
@@ -5232,7 +5000,6 @@
           <w:ilvl w:val="1"/>
           <w:numId w:val="13"/>
         </w:numPr>
-        <w:pBdr/>
         <w:shd w:val="clear" w:fill="auto"/>
         <w:ind w:left="1440" w:hanging="360"/>
         <w:rPr/>
@@ -5260,7 +5027,6 @@
           <w:ilvl w:val="1"/>
           <w:numId w:val="13"/>
         </w:numPr>
-        <w:pBdr/>
         <w:shd w:val="clear" w:fill="auto"/>
         <w:ind w:left="1440" w:hanging="360"/>
         <w:rPr/>
@@ -5288,7 +5054,6 @@
           <w:ilvl w:val="1"/>
           <w:numId w:val="13"/>
         </w:numPr>
-        <w:pBdr/>
         <w:shd w:val="clear" w:fill="auto"/>
         <w:ind w:left="1440" w:hanging="360"/>
         <w:rPr/>
@@ -5316,7 +5081,6 @@
           <w:ilvl w:val="0"/>
           <w:numId w:val="13"/>
         </w:numPr>
-        <w:pBdr/>
         <w:shd w:val="clear" w:fill="auto"/>
         <w:ind w:left="720" w:hanging="360"/>
         <w:rPr>
@@ -5363,7 +5127,6 @@
           <w:ilvl w:val="0"/>
           <w:numId w:val="13"/>
         </w:numPr>
-        <w:pBdr/>
         <w:shd w:val="clear" w:fill="auto"/>
         <w:ind w:left="720" w:hanging="360"/>
         <w:rPr>
@@ -5388,7 +5151,6 @@
           <w:ilvl w:val="1"/>
           <w:numId w:val="13"/>
         </w:numPr>
-        <w:pBdr/>
         <w:shd w:val="clear" w:fill="auto"/>
         <w:ind w:left="1440" w:hanging="360"/>
         <w:rPr>
@@ -5421,7 +5183,6 @@
           <w:ilvl w:val="1"/>
           <w:numId w:val="13"/>
         </w:numPr>
-        <w:pBdr/>
         <w:shd w:val="clear" w:fill="auto"/>
         <w:ind w:left="1440" w:hanging="360"/>
         <w:rPr>
@@ -5454,7 +5215,6 @@
           <w:ilvl w:val="1"/>
           <w:numId w:val="13"/>
         </w:numPr>
-        <w:pBdr/>
         <w:shd w:val="clear" w:fill="auto"/>
         <w:ind w:left="1440" w:hanging="360"/>
         <w:rPr>
@@ -5487,7 +5247,6 @@
           <w:ilvl w:val="1"/>
           <w:numId w:val="13"/>
         </w:numPr>
-        <w:pBdr/>
         <w:shd w:val="clear" w:fill="auto"/>
         <w:ind w:left="1440" w:hanging="360"/>
         <w:rPr>
@@ -5523,7 +5282,6 @@
           <w:ilvl w:val="1"/>
           <w:numId w:val="13"/>
         </w:numPr>
-        <w:pBdr/>
         <w:shd w:val="clear" w:fill="auto"/>
         <w:ind w:left="1440" w:hanging="360"/>
         <w:rPr>
@@ -5559,7 +5317,6 @@
           <w:ilvl w:val="1"/>
           <w:numId w:val="13"/>
         </w:numPr>
-        <w:pBdr/>
         <w:shd w:val="clear" w:fill="auto"/>
         <w:ind w:left="1440" w:hanging="360"/>
         <w:rPr/>
@@ -5587,7 +5344,6 @@
           <w:ilvl w:val="1"/>
           <w:numId w:val="13"/>
         </w:numPr>
-        <w:pBdr/>
         <w:shd w:val="clear" w:fill="auto"/>
         <w:ind w:left="1440" w:hanging="360"/>
         <w:rPr>
@@ -5617,7 +5373,6 @@
           <w:ilvl w:val="1"/>
           <w:numId w:val="13"/>
         </w:numPr>
-        <w:pBdr/>
         <w:shd w:val="clear" w:fill="auto"/>
         <w:ind w:left="1440" w:hanging="360"/>
         <w:rPr>
@@ -5647,7 +5402,6 @@
           <w:ilvl w:val="1"/>
           <w:numId w:val="13"/>
         </w:numPr>
-        <w:pBdr/>
         <w:shd w:val="clear" w:fill="auto"/>
         <w:ind w:left="1440" w:hanging="360"/>
         <w:rPr>
@@ -5676,7 +5430,6 @@
           <w:ilvl w:val="1"/>
           <w:numId w:val="13"/>
         </w:numPr>
-        <w:pBdr/>
         <w:shd w:val="clear" w:fill="auto"/>
         <w:ind w:left="1440" w:hanging="360"/>
         <w:rPr>
@@ -5705,7 +5458,6 @@
           <w:ilvl w:val="0"/>
           <w:numId w:val="13"/>
         </w:numPr>
-        <w:pBdr/>
         <w:shd w:val="clear" w:fill="auto"/>
         <w:ind w:left="720" w:hanging="360"/>
         <w:rPr/>
@@ -5731,7 +5483,6 @@
           <w:ilvl w:val="0"/>
           <w:numId w:val="13"/>
         </w:numPr>
-        <w:pBdr/>
         <w:shd w:val="clear" w:fill="auto"/>
         <w:rPr/>
       </w:pPr>
@@ -5740,33 +5491,11 @@
           <w:b/>
           <w:i/>
         </w:rPr>
-        <w:t>modifier_</w:t>
-      </w:r>
-      <w:r>
-        <w:rPr>
-          <w:b/>
-          <w:i/>
-        </w:rPr>
-        <w:t>3</w:t>
-      </w:r>
-      <w:r>
-        <w:rPr>
-          <w:b/>
-          <w:i/>
-        </w:rPr>
-        <w:t xml:space="preserve"> </w:t>
-      </w:r>
-      <w:r>
-        <w:rPr/>
-        <w:t xml:space="preserve">: idem, pour ajouter un </w:t>
-      </w:r>
-      <w:r>
-        <w:rPr/>
-        <w:t>3</w:t>
-      </w:r>
-      <w:r>
-        <w:rPr/>
-        <w:t>ème modifier.</w:t>
+        <w:t xml:space="preserve">modifier_3 </w:t>
+      </w:r>
+      <w:r>
+        <w:rPr/>
+        <w:t>: idem, pour ajouter un 3ème modifier.</w:t>
       </w:r>
     </w:p>
     <w:p>
@@ -5776,7 +5505,6 @@
           <w:ilvl w:val="0"/>
           <w:numId w:val="13"/>
         </w:numPr>
-        <w:pBdr/>
         <w:shd w:val="clear" w:fill="auto"/>
         <w:ind w:left="720" w:hanging="360"/>
         <w:rPr>
@@ -5801,7 +5529,6 @@
           <w:ilvl w:val="0"/>
           <w:numId w:val="13"/>
         </w:numPr>
-        <w:pBdr/>
         <w:shd w:val="clear" w:fill="auto"/>
         <w:ind w:left="720" w:hanging="360"/>
         <w:rPr>
@@ -5826,7 +5553,6 @@
           <w:ilvl w:val="0"/>
           <w:numId w:val="13"/>
         </w:numPr>
-        <w:pBdr/>
         <w:shd w:val="clear" w:fill="auto"/>
         <w:ind w:left="720" w:hanging="360"/>
         <w:rPr/>
@@ -5849,7 +5575,6 @@
           <w:ilvl w:val="1"/>
           <w:numId w:val="13"/>
         </w:numPr>
-        <w:pBdr/>
         <w:shd w:val="clear" w:fill="auto"/>
         <w:ind w:left="1440" w:hanging="360"/>
         <w:rPr>
@@ -5879,7 +5604,6 @@
           <w:ilvl w:val="1"/>
           <w:numId w:val="13"/>
         </w:numPr>
-        <w:pBdr/>
         <w:shd w:val="clear" w:fill="auto"/>
         <w:ind w:left="1440" w:hanging="360"/>
         <w:rPr/>
@@ -5917,7 +5641,6 @@
           <w:ilvl w:val="1"/>
           <w:numId w:val="13"/>
         </w:numPr>
-        <w:pBdr/>
         <w:shd w:val="clear" w:fill="auto"/>
         <w:ind w:left="1440" w:hanging="360"/>
         <w:rPr/>
@@ -5945,7 +5668,6 @@
           <w:ilvl w:val="1"/>
           <w:numId w:val="13"/>
         </w:numPr>
-        <w:pBdr/>
         <w:shd w:val="clear" w:fill="auto"/>
         <w:ind w:left="1440" w:hanging="360"/>
         <w:rPr/>
@@ -5983,7 +5705,6 @@
           <w:ilvl w:val="1"/>
           <w:numId w:val="13"/>
         </w:numPr>
-        <w:pBdr/>
         <w:shd w:val="clear" w:fill="auto"/>
         <w:ind w:left="1440" w:hanging="360"/>
         <w:rPr/>
@@ -6011,7 +5732,6 @@
           <w:ilvl w:val="1"/>
           <w:numId w:val="13"/>
         </w:numPr>
-        <w:pBdr/>
         <w:shd w:val="clear" w:fill="auto"/>
         <w:ind w:left="1440" w:hanging="360"/>
         <w:rPr/>
@@ -6039,7 +5759,6 @@
           <w:ilvl w:val="1"/>
           <w:numId w:val="13"/>
         </w:numPr>
-        <w:pBdr/>
         <w:shd w:val="clear" w:fill="auto"/>
         <w:ind w:left="1440" w:hanging="360"/>
         <w:rPr/>
@@ -6067,7 +5786,6 @@
           <w:ilvl w:val="1"/>
           <w:numId w:val="13"/>
         </w:numPr>
-        <w:pBdr/>
         <w:shd w:val="clear" w:fill="auto"/>
         <w:ind w:left="1440" w:hanging="360"/>
         <w:rPr/>
@@ -6095,7 +5813,6 @@
           <w:ilvl w:val="1"/>
           <w:numId w:val="13"/>
         </w:numPr>
-        <w:pBdr/>
         <w:shd w:val="clear" w:fill="auto"/>
         <w:ind w:left="1440" w:hanging="360"/>
         <w:rPr>
@@ -6125,7 +5842,6 @@
           <w:ilvl w:val="1"/>
           <w:numId w:val="13"/>
         </w:numPr>
-        <w:pBdr/>
         <w:shd w:val="clear" w:fill="auto"/>
         <w:ind w:left="1440" w:hanging="360"/>
         <w:rPr/>
@@ -6153,7 +5869,6 @@
           <w:ilvl w:val="1"/>
           <w:numId w:val="13"/>
         </w:numPr>
-        <w:pBdr/>
         <w:shd w:val="clear" w:fill="auto"/>
         <w:rPr/>
       </w:pPr>
@@ -6185,7 +5900,6 @@
           <w:ilvl w:val="0"/>
           <w:numId w:val="13"/>
         </w:numPr>
-        <w:pBdr/>
         <w:shd w:val="clear" w:fill="auto"/>
         <w:ind w:left="720" w:hanging="360"/>
         <w:rPr/>
@@ -6208,7 +5922,6 @@
           <w:ilvl w:val="1"/>
           <w:numId w:val="13"/>
         </w:numPr>
-        <w:pBdr/>
         <w:shd w:val="clear" w:fill="auto"/>
         <w:ind w:left="1440" w:hanging="360"/>
         <w:rPr/>
@@ -6236,7 +5949,6 @@
           <w:ilvl w:val="1"/>
           <w:numId w:val="13"/>
         </w:numPr>
-        <w:pBdr/>
         <w:shd w:val="clear" w:fill="auto"/>
         <w:ind w:left="1440" w:hanging="360"/>
         <w:rPr/>
@@ -6264,7 +5976,6 @@
           <w:ilvl w:val="1"/>
           <w:numId w:val="13"/>
         </w:numPr>
-        <w:pBdr/>
         <w:shd w:val="clear" w:fill="auto"/>
         <w:ind w:left="1440" w:hanging="360"/>
         <w:rPr/>
@@ -6292,7 +6003,6 @@
           <w:ilvl w:val="0"/>
           <w:numId w:val="13"/>
         </w:numPr>
-        <w:pBdr/>
         <w:shd w:val="clear" w:fill="auto"/>
         <w:ind w:left="720" w:hanging="360"/>
         <w:rPr>
@@ -6313,7 +6023,6 @@
     <w:p>
       <w:pPr>
         <w:pStyle w:val="Normal"/>
-        <w:pBdr/>
         <w:shd w:val="clear" w:fill="auto"/>
         <w:ind w:left="720" w:hanging="0"/>
         <w:rPr>
@@ -6329,7 +6038,6 @@
     <w:p>
       <w:pPr>
         <w:pStyle w:val="Normal"/>
-        <w:pBdr/>
         <w:shd w:val="clear" w:fill="auto"/>
         <w:ind w:left="720" w:hanging="0"/>
         <w:rPr/>
@@ -6370,7 +6078,6 @@
     <w:p>
       <w:pPr>
         <w:pStyle w:val="Normal"/>
-        <w:pBdr/>
         <w:shd w:val="clear" w:fill="auto"/>
         <w:ind w:left="720" w:hanging="0"/>
         <w:rPr/>
@@ -6386,7 +6093,6 @@
           <w:ilvl w:val="0"/>
           <w:numId w:val="4"/>
         </w:numPr>
-        <w:pBdr/>
         <w:shd w:val="clear" w:fill="auto"/>
         <w:ind w:left="720" w:hanging="360"/>
         <w:rPr>
@@ -6407,7 +6113,6 @@
     <w:p>
       <w:pPr>
         <w:pStyle w:val="Normal"/>
-        <w:pBdr/>
         <w:shd w:val="clear" w:fill="auto"/>
         <w:ind w:left="720" w:hanging="0"/>
         <w:rPr/>
@@ -6423,7 +6128,6 @@
           <w:ilvl w:val="0"/>
           <w:numId w:val="14"/>
         </w:numPr>
-        <w:pBdr/>
         <w:shd w:val="clear" w:fill="auto"/>
         <w:ind w:left="720" w:hanging="360"/>
         <w:rPr>
@@ -6448,7 +6152,6 @@
           <w:ilvl w:val="0"/>
           <w:numId w:val="13"/>
         </w:numPr>
-        <w:pBdr/>
         <w:shd w:val="clear" w:fill="auto"/>
         <w:ind w:left="720" w:hanging="360"/>
         <w:rPr>
@@ -6473,7 +6176,6 @@
           <w:ilvl w:val="0"/>
           <w:numId w:val="13"/>
         </w:numPr>
-        <w:pBdr/>
         <w:shd w:val="clear" w:fill="auto"/>
         <w:ind w:left="720" w:hanging="360"/>
         <w:rPr>
@@ -6498,7 +6200,6 @@
           <w:ilvl w:val="0"/>
           <w:numId w:val="13"/>
         </w:numPr>
-        <w:pBdr/>
         <w:shd w:val="clear" w:fill="auto"/>
         <w:ind w:left="720" w:hanging="360"/>
         <w:rPr/>
@@ -6541,6 +6242,7 @@
       <w:rPr>
         <w:rFonts w:ascii="OpenSymbol" w:hAnsi="OpenSymbol" w:cs="OpenSymbol" w:hint="default"/>
         <w:u w:val="none"/>
+        <w:rFonts w:cs="OpenSymbol"/>
       </w:rPr>
     </w:lvl>
     <w:lvl w:ilvl="1">
@@ -6554,6 +6256,7 @@
       <w:rPr>
         <w:rFonts w:ascii="OpenSymbol" w:hAnsi="OpenSymbol" w:cs="OpenSymbol" w:hint="default"/>
         <w:u w:val="none"/>
+        <w:rFonts w:cs="OpenSymbol"/>
       </w:rPr>
     </w:lvl>
     <w:lvl w:ilvl="2">
@@ -6567,6 +6270,7 @@
       <w:rPr>
         <w:rFonts w:ascii="OpenSymbol" w:hAnsi="OpenSymbol" w:cs="OpenSymbol" w:hint="default"/>
         <w:u w:val="none"/>
+        <w:rFonts w:cs="OpenSymbol"/>
       </w:rPr>
     </w:lvl>
     <w:lvl w:ilvl="3">
@@ -6580,6 +6284,7 @@
       <w:rPr>
         <w:rFonts w:ascii="OpenSymbol" w:hAnsi="OpenSymbol" w:cs="OpenSymbol" w:hint="default"/>
         <w:u w:val="none"/>
+        <w:rFonts w:cs="OpenSymbol"/>
       </w:rPr>
     </w:lvl>
     <w:lvl w:ilvl="4">
@@ -6593,6 +6298,7 @@
       <w:rPr>
         <w:rFonts w:ascii="OpenSymbol" w:hAnsi="OpenSymbol" w:cs="OpenSymbol" w:hint="default"/>
         <w:u w:val="none"/>
+        <w:rFonts w:cs="OpenSymbol"/>
       </w:rPr>
     </w:lvl>
     <w:lvl w:ilvl="5">
@@ -6606,6 +6312,7 @@
       <w:rPr>
         <w:rFonts w:ascii="OpenSymbol" w:hAnsi="OpenSymbol" w:cs="OpenSymbol" w:hint="default"/>
         <w:u w:val="none"/>
+        <w:rFonts w:cs="OpenSymbol"/>
       </w:rPr>
     </w:lvl>
     <w:lvl w:ilvl="6">
@@ -6619,6 +6326,7 @@
       <w:rPr>
         <w:rFonts w:ascii="OpenSymbol" w:hAnsi="OpenSymbol" w:cs="OpenSymbol" w:hint="default"/>
         <w:u w:val="none"/>
+        <w:rFonts w:cs="OpenSymbol"/>
       </w:rPr>
     </w:lvl>
     <w:lvl w:ilvl="7">
@@ -6632,6 +6340,7 @@
       <w:rPr>
         <w:rFonts w:ascii="OpenSymbol" w:hAnsi="OpenSymbol" w:cs="OpenSymbol" w:hint="default"/>
         <w:u w:val="none"/>
+        <w:rFonts w:cs="OpenSymbol"/>
       </w:rPr>
     </w:lvl>
     <w:lvl w:ilvl="8">
@@ -6645,6 +6354,7 @@
       <w:rPr>
         <w:rFonts w:ascii="OpenSymbol" w:hAnsi="OpenSymbol" w:cs="OpenSymbol" w:hint="default"/>
         <w:u w:val="none"/>
+        <w:rFonts w:cs="OpenSymbol"/>
       </w:rPr>
     </w:lvl>
   </w:abstractNum>
@@ -6660,6 +6370,7 @@
       <w:rPr>
         <w:rFonts w:ascii="OpenSymbol" w:hAnsi="OpenSymbol" w:cs="OpenSymbol" w:hint="default"/>
         <w:u w:val="none"/>
+        <w:rFonts w:cs="OpenSymbol"/>
       </w:rPr>
     </w:lvl>
     <w:lvl w:ilvl="1">
@@ -6673,6 +6384,7 @@
       <w:rPr>
         <w:rFonts w:ascii="OpenSymbol" w:hAnsi="OpenSymbol" w:cs="OpenSymbol" w:hint="default"/>
         <w:u w:val="none"/>
+        <w:rFonts w:cs="OpenSymbol"/>
       </w:rPr>
     </w:lvl>
     <w:lvl w:ilvl="2">
@@ -6686,6 +6398,7 @@
       <w:rPr>
         <w:rFonts w:ascii="OpenSymbol" w:hAnsi="OpenSymbol" w:cs="OpenSymbol" w:hint="default"/>
         <w:u w:val="none"/>
+        <w:rFonts w:cs="OpenSymbol"/>
       </w:rPr>
     </w:lvl>
     <w:lvl w:ilvl="3">
@@ -6699,6 +6412,7 @@
       <w:rPr>
         <w:rFonts w:ascii="OpenSymbol" w:hAnsi="OpenSymbol" w:cs="OpenSymbol" w:hint="default"/>
         <w:u w:val="none"/>
+        <w:rFonts w:cs="OpenSymbol"/>
       </w:rPr>
     </w:lvl>
     <w:lvl w:ilvl="4">
@@ -6712,6 +6426,7 @@
       <w:rPr>
         <w:rFonts w:ascii="OpenSymbol" w:hAnsi="OpenSymbol" w:cs="OpenSymbol" w:hint="default"/>
         <w:u w:val="none"/>
+        <w:rFonts w:cs="OpenSymbol"/>
       </w:rPr>
     </w:lvl>
     <w:lvl w:ilvl="5">
@@ -6725,6 +6440,7 @@
       <w:rPr>
         <w:rFonts w:ascii="OpenSymbol" w:hAnsi="OpenSymbol" w:cs="OpenSymbol" w:hint="default"/>
         <w:u w:val="none"/>
+        <w:rFonts w:cs="OpenSymbol"/>
       </w:rPr>
     </w:lvl>
     <w:lvl w:ilvl="6">
@@ -6738,6 +6454,7 @@
       <w:rPr>
         <w:rFonts w:ascii="OpenSymbol" w:hAnsi="OpenSymbol" w:cs="OpenSymbol" w:hint="default"/>
         <w:u w:val="none"/>
+        <w:rFonts w:cs="OpenSymbol"/>
       </w:rPr>
     </w:lvl>
     <w:lvl w:ilvl="7">
@@ -6751,6 +6468,7 @@
       <w:rPr>
         <w:rFonts w:ascii="OpenSymbol" w:hAnsi="OpenSymbol" w:cs="OpenSymbol" w:hint="default"/>
         <w:u w:val="none"/>
+        <w:rFonts w:cs="OpenSymbol"/>
       </w:rPr>
     </w:lvl>
     <w:lvl w:ilvl="8">
@@ -6764,6 +6482,7 @@
       <w:rPr>
         <w:rFonts w:ascii="OpenSymbol" w:hAnsi="OpenSymbol" w:cs="OpenSymbol" w:hint="default"/>
         <w:u w:val="none"/>
+        <w:rFonts w:cs="OpenSymbol"/>
       </w:rPr>
     </w:lvl>
   </w:abstractNum>
@@ -6779,6 +6498,7 @@
       <w:rPr>
         <w:rFonts w:ascii="OpenSymbol" w:hAnsi="OpenSymbol" w:cs="OpenSymbol" w:hint="default"/>
         <w:u w:val="none"/>
+        <w:rFonts w:cs="OpenSymbol"/>
       </w:rPr>
     </w:lvl>
     <w:lvl w:ilvl="1">
@@ -6792,6 +6512,7 @@
       <w:rPr>
         <w:rFonts w:ascii="OpenSymbol" w:hAnsi="OpenSymbol" w:cs="OpenSymbol" w:hint="default"/>
         <w:u w:val="none"/>
+        <w:rFonts w:cs="OpenSymbol"/>
       </w:rPr>
     </w:lvl>
     <w:lvl w:ilvl="2">
@@ -6805,6 +6526,7 @@
       <w:rPr>
         <w:rFonts w:ascii="OpenSymbol" w:hAnsi="OpenSymbol" w:cs="OpenSymbol" w:hint="default"/>
         <w:u w:val="none"/>
+        <w:rFonts w:cs="OpenSymbol"/>
       </w:rPr>
     </w:lvl>
     <w:lvl w:ilvl="3">
@@ -6818,6 +6540,7 @@
       <w:rPr>
         <w:rFonts w:ascii="OpenSymbol" w:hAnsi="OpenSymbol" w:cs="OpenSymbol" w:hint="default"/>
         <w:u w:val="none"/>
+        <w:rFonts w:cs="OpenSymbol"/>
       </w:rPr>
     </w:lvl>
     <w:lvl w:ilvl="4">
@@ -6831,6 +6554,7 @@
       <w:rPr>
         <w:rFonts w:ascii="OpenSymbol" w:hAnsi="OpenSymbol" w:cs="OpenSymbol" w:hint="default"/>
         <w:u w:val="none"/>
+        <w:rFonts w:cs="OpenSymbol"/>
       </w:rPr>
     </w:lvl>
     <w:lvl w:ilvl="5">
@@ -6844,6 +6568,7 @@
       <w:rPr>
         <w:rFonts w:ascii="OpenSymbol" w:hAnsi="OpenSymbol" w:cs="OpenSymbol" w:hint="default"/>
         <w:u w:val="none"/>
+        <w:rFonts w:cs="OpenSymbol"/>
       </w:rPr>
     </w:lvl>
     <w:lvl w:ilvl="6">
@@ -6857,6 +6582,7 @@
       <w:rPr>
         <w:rFonts w:ascii="OpenSymbol" w:hAnsi="OpenSymbol" w:cs="OpenSymbol" w:hint="default"/>
         <w:u w:val="none"/>
+        <w:rFonts w:cs="OpenSymbol"/>
       </w:rPr>
     </w:lvl>
     <w:lvl w:ilvl="7">
@@ -6870,6 +6596,7 @@
       <w:rPr>
         <w:rFonts w:ascii="OpenSymbol" w:hAnsi="OpenSymbol" w:cs="OpenSymbol" w:hint="default"/>
         <w:u w:val="none"/>
+        <w:rFonts w:cs="OpenSymbol"/>
       </w:rPr>
     </w:lvl>
     <w:lvl w:ilvl="8">
@@ -6883,6 +6610,7 @@
       <w:rPr>
         <w:rFonts w:ascii="OpenSymbol" w:hAnsi="OpenSymbol" w:cs="OpenSymbol" w:hint="default"/>
         <w:u w:val="none"/>
+        <w:rFonts w:cs="OpenSymbol"/>
       </w:rPr>
     </w:lvl>
   </w:abstractNum>
@@ -6898,6 +6626,7 @@
       <w:rPr>
         <w:rFonts w:ascii="OpenSymbol" w:hAnsi="OpenSymbol" w:cs="OpenSymbol" w:hint="default"/>
         <w:u w:val="none"/>
+        <w:rFonts w:cs="OpenSymbol"/>
       </w:rPr>
     </w:lvl>
     <w:lvl w:ilvl="1">
@@ -6911,6 +6640,7 @@
       <w:rPr>
         <w:rFonts w:ascii="OpenSymbol" w:hAnsi="OpenSymbol" w:cs="OpenSymbol" w:hint="default"/>
         <w:u w:val="none"/>
+        <w:rFonts w:cs="OpenSymbol"/>
       </w:rPr>
     </w:lvl>
     <w:lvl w:ilvl="2">
@@ -6924,6 +6654,7 @@
       <w:rPr>
         <w:rFonts w:ascii="OpenSymbol" w:hAnsi="OpenSymbol" w:cs="OpenSymbol" w:hint="default"/>
         <w:u w:val="none"/>
+        <w:rFonts w:cs="OpenSymbol"/>
       </w:rPr>
     </w:lvl>
     <w:lvl w:ilvl="3">
@@ -6937,6 +6668,7 @@
       <w:rPr>
         <w:rFonts w:ascii="OpenSymbol" w:hAnsi="OpenSymbol" w:cs="OpenSymbol" w:hint="default"/>
         <w:u w:val="none"/>
+        <w:rFonts w:cs="OpenSymbol"/>
       </w:rPr>
     </w:lvl>
     <w:lvl w:ilvl="4">
@@ -6950,6 +6682,7 @@
       <w:rPr>
         <w:rFonts w:ascii="OpenSymbol" w:hAnsi="OpenSymbol" w:cs="OpenSymbol" w:hint="default"/>
         <w:u w:val="none"/>
+        <w:rFonts w:cs="OpenSymbol"/>
       </w:rPr>
     </w:lvl>
     <w:lvl w:ilvl="5">
@@ -6963,6 +6696,7 @@
       <w:rPr>
         <w:rFonts w:ascii="OpenSymbol" w:hAnsi="OpenSymbol" w:cs="OpenSymbol" w:hint="default"/>
         <w:u w:val="none"/>
+        <w:rFonts w:cs="OpenSymbol"/>
       </w:rPr>
     </w:lvl>
     <w:lvl w:ilvl="6">
@@ -6976,6 +6710,7 @@
       <w:rPr>
         <w:rFonts w:ascii="OpenSymbol" w:hAnsi="OpenSymbol" w:cs="OpenSymbol" w:hint="default"/>
         <w:u w:val="none"/>
+        <w:rFonts w:cs="OpenSymbol"/>
       </w:rPr>
     </w:lvl>
     <w:lvl w:ilvl="7">
@@ -6989,6 +6724,7 @@
       <w:rPr>
         <w:rFonts w:ascii="OpenSymbol" w:hAnsi="OpenSymbol" w:cs="OpenSymbol" w:hint="default"/>
         <w:u w:val="none"/>
+        <w:rFonts w:cs="OpenSymbol"/>
       </w:rPr>
     </w:lvl>
     <w:lvl w:ilvl="8">
@@ -7002,6 +6738,7 @@
       <w:rPr>
         <w:rFonts w:ascii="OpenSymbol" w:hAnsi="OpenSymbol" w:cs="OpenSymbol" w:hint="default"/>
         <w:u w:val="none"/>
+        <w:rFonts w:cs="OpenSymbol"/>
       </w:rPr>
     </w:lvl>
   </w:abstractNum>
@@ -7017,6 +6754,7 @@
       <w:rPr>
         <w:rFonts w:ascii="OpenSymbol" w:hAnsi="OpenSymbol" w:cs="OpenSymbol" w:hint="default"/>
         <w:u w:val="none"/>
+        <w:rFonts w:cs="OpenSymbol"/>
       </w:rPr>
     </w:lvl>
     <w:lvl w:ilvl="1">
@@ -7030,6 +6768,7 @@
       <w:rPr>
         <w:rFonts w:ascii="OpenSymbol" w:hAnsi="OpenSymbol" w:cs="OpenSymbol" w:hint="default"/>
         <w:u w:val="none"/>
+        <w:rFonts w:cs="OpenSymbol"/>
       </w:rPr>
     </w:lvl>
     <w:lvl w:ilvl="2">
@@ -7043,6 +6782,7 @@
       <w:rPr>
         <w:rFonts w:ascii="OpenSymbol" w:hAnsi="OpenSymbol" w:cs="OpenSymbol" w:hint="default"/>
         <w:u w:val="none"/>
+        <w:rFonts w:cs="OpenSymbol"/>
       </w:rPr>
     </w:lvl>
     <w:lvl w:ilvl="3">
@@ -7056,6 +6796,7 @@
       <w:rPr>
         <w:rFonts w:ascii="OpenSymbol" w:hAnsi="OpenSymbol" w:cs="OpenSymbol" w:hint="default"/>
         <w:u w:val="none"/>
+        <w:rFonts w:cs="OpenSymbol"/>
       </w:rPr>
     </w:lvl>
     <w:lvl w:ilvl="4">
@@ -7069,6 +6810,7 @@
       <w:rPr>
         <w:rFonts w:ascii="OpenSymbol" w:hAnsi="OpenSymbol" w:cs="OpenSymbol" w:hint="default"/>
         <w:u w:val="none"/>
+        <w:rFonts w:cs="OpenSymbol"/>
       </w:rPr>
     </w:lvl>
     <w:lvl w:ilvl="5">
@@ -7082,6 +6824,7 @@
       <w:rPr>
         <w:rFonts w:ascii="OpenSymbol" w:hAnsi="OpenSymbol" w:cs="OpenSymbol" w:hint="default"/>
         <w:u w:val="none"/>
+        <w:rFonts w:cs="OpenSymbol"/>
       </w:rPr>
     </w:lvl>
     <w:lvl w:ilvl="6">
@@ -7095,6 +6838,7 @@
       <w:rPr>
         <w:rFonts w:ascii="OpenSymbol" w:hAnsi="OpenSymbol" w:cs="OpenSymbol" w:hint="default"/>
         <w:u w:val="none"/>
+        <w:rFonts w:cs="OpenSymbol"/>
       </w:rPr>
     </w:lvl>
     <w:lvl w:ilvl="7">
@@ -7108,6 +6852,7 @@
       <w:rPr>
         <w:rFonts w:ascii="OpenSymbol" w:hAnsi="OpenSymbol" w:cs="OpenSymbol" w:hint="default"/>
         <w:u w:val="none"/>
+        <w:rFonts w:cs="OpenSymbol"/>
       </w:rPr>
     </w:lvl>
     <w:lvl w:ilvl="8">
@@ -7121,6 +6866,7 @@
       <w:rPr>
         <w:rFonts w:ascii="OpenSymbol" w:hAnsi="OpenSymbol" w:cs="OpenSymbol" w:hint="default"/>
         <w:u w:val="none"/>
+        <w:rFonts w:cs="OpenSymbol"/>
       </w:rPr>
     </w:lvl>
   </w:abstractNum>
@@ -7136,6 +6882,7 @@
       <w:rPr>
         <w:rFonts w:ascii="OpenSymbol" w:hAnsi="OpenSymbol" w:cs="OpenSymbol" w:hint="default"/>
         <w:u w:val="none"/>
+        <w:rFonts w:cs="OpenSymbol"/>
       </w:rPr>
     </w:lvl>
     <w:lvl w:ilvl="1">
@@ -7149,6 +6896,7 @@
       <w:rPr>
         <w:rFonts w:ascii="OpenSymbol" w:hAnsi="OpenSymbol" w:cs="OpenSymbol" w:hint="default"/>
         <w:u w:val="none"/>
+        <w:rFonts w:cs="OpenSymbol"/>
       </w:rPr>
     </w:lvl>
     <w:lvl w:ilvl="2">
@@ -7162,6 +6910,7 @@
       <w:rPr>
         <w:rFonts w:ascii="OpenSymbol" w:hAnsi="OpenSymbol" w:cs="OpenSymbol" w:hint="default"/>
         <w:u w:val="none"/>
+        <w:rFonts w:cs="OpenSymbol"/>
       </w:rPr>
     </w:lvl>
     <w:lvl w:ilvl="3">
@@ -7175,6 +6924,7 @@
       <w:rPr>
         <w:rFonts w:ascii="OpenSymbol" w:hAnsi="OpenSymbol" w:cs="OpenSymbol" w:hint="default"/>
         <w:u w:val="none"/>
+        <w:rFonts w:cs="OpenSymbol"/>
       </w:rPr>
     </w:lvl>
     <w:lvl w:ilvl="4">
@@ -7188,6 +6938,7 @@
       <w:rPr>
         <w:rFonts w:ascii="OpenSymbol" w:hAnsi="OpenSymbol" w:cs="OpenSymbol" w:hint="default"/>
         <w:u w:val="none"/>
+        <w:rFonts w:cs="OpenSymbol"/>
       </w:rPr>
     </w:lvl>
     <w:lvl w:ilvl="5">
@@ -7201,6 +6952,7 @@
       <w:rPr>
         <w:rFonts w:ascii="OpenSymbol" w:hAnsi="OpenSymbol" w:cs="OpenSymbol" w:hint="default"/>
         <w:u w:val="none"/>
+        <w:rFonts w:cs="OpenSymbol"/>
       </w:rPr>
     </w:lvl>
     <w:lvl w:ilvl="6">
@@ -7214,6 +6966,7 @@
       <w:rPr>
         <w:rFonts w:ascii="OpenSymbol" w:hAnsi="OpenSymbol" w:cs="OpenSymbol" w:hint="default"/>
         <w:u w:val="none"/>
+        <w:rFonts w:cs="OpenSymbol"/>
       </w:rPr>
     </w:lvl>
     <w:lvl w:ilvl="7">
@@ -7227,6 +6980,7 @@
       <w:rPr>
         <w:rFonts w:ascii="OpenSymbol" w:hAnsi="OpenSymbol" w:cs="OpenSymbol" w:hint="default"/>
         <w:u w:val="none"/>
+        <w:rFonts w:cs="OpenSymbol"/>
       </w:rPr>
     </w:lvl>
     <w:lvl w:ilvl="8">
@@ -7240,6 +6994,7 @@
       <w:rPr>
         <w:rFonts w:ascii="OpenSymbol" w:hAnsi="OpenSymbol" w:cs="OpenSymbol" w:hint="default"/>
         <w:u w:val="none"/>
+        <w:rFonts w:cs="OpenSymbol"/>
       </w:rPr>
     </w:lvl>
   </w:abstractNum>
@@ -7255,6 +7010,8 @@
       <w:rPr>
         <w:rFonts w:ascii="OpenSymbol" w:hAnsi="OpenSymbol" w:cs="OpenSymbol" w:hint="default"/>
         <w:u w:val="none"/>
+        <w:b/>
+        <w:rFonts w:cs="OpenSymbol"/>
       </w:rPr>
     </w:lvl>
     <w:lvl w:ilvl="1">
@@ -7268,6 +7025,7 @@
       <w:rPr>
         <w:rFonts w:ascii="OpenSymbol" w:hAnsi="OpenSymbol" w:cs="OpenSymbol" w:hint="default"/>
         <w:u w:val="none"/>
+        <w:rFonts w:cs="OpenSymbol"/>
       </w:rPr>
     </w:lvl>
     <w:lvl w:ilvl="2">
@@ -7281,6 +7039,7 @@
       <w:rPr>
         <w:rFonts w:ascii="OpenSymbol" w:hAnsi="OpenSymbol" w:cs="OpenSymbol" w:hint="default"/>
         <w:u w:val="none"/>
+        <w:rFonts w:cs="OpenSymbol"/>
       </w:rPr>
     </w:lvl>
     <w:lvl w:ilvl="3">
@@ -7294,6 +7053,7 @@
       <w:rPr>
         <w:rFonts w:ascii="OpenSymbol" w:hAnsi="OpenSymbol" w:cs="OpenSymbol" w:hint="default"/>
         <w:u w:val="none"/>
+        <w:rFonts w:cs="OpenSymbol"/>
       </w:rPr>
     </w:lvl>
     <w:lvl w:ilvl="4">
@@ -7307,6 +7067,7 @@
       <w:rPr>
         <w:rFonts w:ascii="OpenSymbol" w:hAnsi="OpenSymbol" w:cs="OpenSymbol" w:hint="default"/>
         <w:u w:val="none"/>
+        <w:rFonts w:cs="OpenSymbol"/>
       </w:rPr>
     </w:lvl>
     <w:lvl w:ilvl="5">
@@ -7320,6 +7081,7 @@
       <w:rPr>
         <w:rFonts w:ascii="OpenSymbol" w:hAnsi="OpenSymbol" w:cs="OpenSymbol" w:hint="default"/>
         <w:u w:val="none"/>
+        <w:rFonts w:cs="OpenSymbol"/>
       </w:rPr>
     </w:lvl>
     <w:lvl w:ilvl="6">
@@ -7333,6 +7095,7 @@
       <w:rPr>
         <w:rFonts w:ascii="OpenSymbol" w:hAnsi="OpenSymbol" w:cs="OpenSymbol" w:hint="default"/>
         <w:u w:val="none"/>
+        <w:rFonts w:cs="OpenSymbol"/>
       </w:rPr>
     </w:lvl>
     <w:lvl w:ilvl="7">
@@ -7346,6 +7109,7 @@
       <w:rPr>
         <w:rFonts w:ascii="OpenSymbol" w:hAnsi="OpenSymbol" w:cs="OpenSymbol" w:hint="default"/>
         <w:u w:val="none"/>
+        <w:rFonts w:cs="OpenSymbol"/>
       </w:rPr>
     </w:lvl>
     <w:lvl w:ilvl="8">
@@ -7359,6 +7123,7 @@
       <w:rPr>
         <w:rFonts w:ascii="OpenSymbol" w:hAnsi="OpenSymbol" w:cs="OpenSymbol" w:hint="default"/>
         <w:u w:val="none"/>
+        <w:rFonts w:cs="OpenSymbol"/>
       </w:rPr>
     </w:lvl>
   </w:abstractNum>
@@ -7374,6 +7139,7 @@
       <w:rPr>
         <w:rFonts w:ascii="OpenSymbol" w:hAnsi="OpenSymbol" w:cs="OpenSymbol" w:hint="default"/>
         <w:u w:val="none"/>
+        <w:rFonts w:cs="OpenSymbol"/>
       </w:rPr>
     </w:lvl>
     <w:lvl w:ilvl="1">
@@ -7387,6 +7153,7 @@
       <w:rPr>
         <w:rFonts w:ascii="OpenSymbol" w:hAnsi="OpenSymbol" w:cs="OpenSymbol" w:hint="default"/>
         <w:u w:val="none"/>
+        <w:rFonts w:cs="OpenSymbol"/>
       </w:rPr>
     </w:lvl>
     <w:lvl w:ilvl="2">
@@ -7400,6 +7167,7 @@
       <w:rPr>
         <w:rFonts w:ascii="OpenSymbol" w:hAnsi="OpenSymbol" w:cs="OpenSymbol" w:hint="default"/>
         <w:u w:val="none"/>
+        <w:rFonts w:cs="OpenSymbol"/>
       </w:rPr>
     </w:lvl>
     <w:lvl w:ilvl="3">
@@ -7413,6 +7181,7 @@
       <w:rPr>
         <w:rFonts w:ascii="OpenSymbol" w:hAnsi="OpenSymbol" w:cs="OpenSymbol" w:hint="default"/>
         <w:u w:val="none"/>
+        <w:rFonts w:cs="OpenSymbol"/>
       </w:rPr>
     </w:lvl>
     <w:lvl w:ilvl="4">
@@ -7426,6 +7195,7 @@
       <w:rPr>
         <w:rFonts w:ascii="OpenSymbol" w:hAnsi="OpenSymbol" w:cs="OpenSymbol" w:hint="default"/>
         <w:u w:val="none"/>
+        <w:rFonts w:cs="OpenSymbol"/>
       </w:rPr>
     </w:lvl>
     <w:lvl w:ilvl="5">
@@ -7439,6 +7209,7 @@
       <w:rPr>
         <w:rFonts w:ascii="OpenSymbol" w:hAnsi="OpenSymbol" w:cs="OpenSymbol" w:hint="default"/>
         <w:u w:val="none"/>
+        <w:rFonts w:cs="OpenSymbol"/>
       </w:rPr>
     </w:lvl>
     <w:lvl w:ilvl="6">
@@ -7452,6 +7223,7 @@
       <w:rPr>
         <w:rFonts w:ascii="OpenSymbol" w:hAnsi="OpenSymbol" w:cs="OpenSymbol" w:hint="default"/>
         <w:u w:val="none"/>
+        <w:rFonts w:cs="OpenSymbol"/>
       </w:rPr>
     </w:lvl>
     <w:lvl w:ilvl="7">
@@ -7465,6 +7237,7 @@
       <w:rPr>
         <w:rFonts w:ascii="OpenSymbol" w:hAnsi="OpenSymbol" w:cs="OpenSymbol" w:hint="default"/>
         <w:u w:val="none"/>
+        <w:rFonts w:cs="OpenSymbol"/>
       </w:rPr>
     </w:lvl>
     <w:lvl w:ilvl="8">
@@ -7478,6 +7251,7 @@
       <w:rPr>
         <w:rFonts w:ascii="OpenSymbol" w:hAnsi="OpenSymbol" w:cs="OpenSymbol" w:hint="default"/>
         <w:u w:val="none"/>
+        <w:rFonts w:cs="OpenSymbol"/>
       </w:rPr>
     </w:lvl>
   </w:abstractNum>
@@ -7493,6 +7267,7 @@
       <w:rPr>
         <w:rFonts w:ascii="OpenSymbol" w:hAnsi="OpenSymbol" w:cs="OpenSymbol" w:hint="default"/>
         <w:u w:val="none"/>
+        <w:rFonts w:cs="OpenSymbol"/>
       </w:rPr>
     </w:lvl>
     <w:lvl w:ilvl="1">
@@ -7506,6 +7281,7 @@
       <w:rPr>
         <w:rFonts w:ascii="OpenSymbol" w:hAnsi="OpenSymbol" w:cs="OpenSymbol" w:hint="default"/>
         <w:u w:val="none"/>
+        <w:rFonts w:cs="OpenSymbol"/>
       </w:rPr>
     </w:lvl>
     <w:lvl w:ilvl="2">
@@ -7519,6 +7295,7 @@
       <w:rPr>
         <w:rFonts w:ascii="OpenSymbol" w:hAnsi="OpenSymbol" w:cs="OpenSymbol" w:hint="default"/>
         <w:u w:val="none"/>
+        <w:rFonts w:cs="OpenSymbol"/>
       </w:rPr>
     </w:lvl>
     <w:lvl w:ilvl="3">
@@ -7532,6 +7309,7 @@
       <w:rPr>
         <w:rFonts w:ascii="OpenSymbol" w:hAnsi="OpenSymbol" w:cs="OpenSymbol" w:hint="default"/>
         <w:u w:val="none"/>
+        <w:rFonts w:cs="OpenSymbol"/>
       </w:rPr>
     </w:lvl>
     <w:lvl w:ilvl="4">
@@ -7545,6 +7323,7 @@
       <w:rPr>
         <w:rFonts w:ascii="OpenSymbol" w:hAnsi="OpenSymbol" w:cs="OpenSymbol" w:hint="default"/>
         <w:u w:val="none"/>
+        <w:rFonts w:cs="OpenSymbol"/>
       </w:rPr>
     </w:lvl>
     <w:lvl w:ilvl="5">
@@ -7558,6 +7337,7 @@
       <w:rPr>
         <w:rFonts w:ascii="OpenSymbol" w:hAnsi="OpenSymbol" w:cs="OpenSymbol" w:hint="default"/>
         <w:u w:val="none"/>
+        <w:rFonts w:cs="OpenSymbol"/>
       </w:rPr>
     </w:lvl>
     <w:lvl w:ilvl="6">
@@ -7571,6 +7351,7 @@
       <w:rPr>
         <w:rFonts w:ascii="OpenSymbol" w:hAnsi="OpenSymbol" w:cs="OpenSymbol" w:hint="default"/>
         <w:u w:val="none"/>
+        <w:rFonts w:cs="OpenSymbol"/>
       </w:rPr>
     </w:lvl>
     <w:lvl w:ilvl="7">
@@ -7584,6 +7365,7 @@
       <w:rPr>
         <w:rFonts w:ascii="OpenSymbol" w:hAnsi="OpenSymbol" w:cs="OpenSymbol" w:hint="default"/>
         <w:u w:val="none"/>
+        <w:rFonts w:cs="OpenSymbol"/>
       </w:rPr>
     </w:lvl>
     <w:lvl w:ilvl="8">
@@ -7597,6 +7379,7 @@
       <w:rPr>
         <w:rFonts w:ascii="OpenSymbol" w:hAnsi="OpenSymbol" w:cs="OpenSymbol" w:hint="default"/>
         <w:u w:val="none"/>
+        <w:rFonts w:cs="OpenSymbol"/>
       </w:rPr>
     </w:lvl>
   </w:abstractNum>
@@ -7612,6 +7395,7 @@
       <w:rPr>
         <w:rFonts w:ascii="OpenSymbol" w:hAnsi="OpenSymbol" w:cs="OpenSymbol" w:hint="default"/>
         <w:u w:val="none"/>
+        <w:rFonts w:cs="OpenSymbol"/>
       </w:rPr>
     </w:lvl>
     <w:lvl w:ilvl="1">
@@ -7625,6 +7409,7 @@
       <w:rPr>
         <w:rFonts w:ascii="OpenSymbol" w:hAnsi="OpenSymbol" w:cs="OpenSymbol" w:hint="default"/>
         <w:u w:val="none"/>
+        <w:rFonts w:cs="OpenSymbol"/>
       </w:rPr>
     </w:lvl>
     <w:lvl w:ilvl="2">
@@ -7638,6 +7423,7 @@
       <w:rPr>
         <w:rFonts w:ascii="OpenSymbol" w:hAnsi="OpenSymbol" w:cs="OpenSymbol" w:hint="default"/>
         <w:u w:val="none"/>
+        <w:rFonts w:cs="OpenSymbol"/>
       </w:rPr>
     </w:lvl>
     <w:lvl w:ilvl="3">
@@ -7651,6 +7437,7 @@
       <w:rPr>
         <w:rFonts w:ascii="OpenSymbol" w:hAnsi="OpenSymbol" w:cs="OpenSymbol" w:hint="default"/>
         <w:u w:val="none"/>
+        <w:rFonts w:cs="OpenSymbol"/>
       </w:rPr>
     </w:lvl>
     <w:lvl w:ilvl="4">
@@ -7664,6 +7451,7 @@
       <w:rPr>
         <w:rFonts w:ascii="OpenSymbol" w:hAnsi="OpenSymbol" w:cs="OpenSymbol" w:hint="default"/>
         <w:u w:val="none"/>
+        <w:rFonts w:cs="OpenSymbol"/>
       </w:rPr>
     </w:lvl>
     <w:lvl w:ilvl="5">
@@ -7677,6 +7465,7 @@
       <w:rPr>
         <w:rFonts w:ascii="OpenSymbol" w:hAnsi="OpenSymbol" w:cs="OpenSymbol" w:hint="default"/>
         <w:u w:val="none"/>
+        <w:rFonts w:cs="OpenSymbol"/>
       </w:rPr>
     </w:lvl>
     <w:lvl w:ilvl="6">
@@ -7690,6 +7479,7 @@
       <w:rPr>
         <w:rFonts w:ascii="OpenSymbol" w:hAnsi="OpenSymbol" w:cs="OpenSymbol" w:hint="default"/>
         <w:u w:val="none"/>
+        <w:rFonts w:cs="OpenSymbol"/>
       </w:rPr>
     </w:lvl>
     <w:lvl w:ilvl="7">
@@ -7703,6 +7493,7 @@
       <w:rPr>
         <w:rFonts w:ascii="OpenSymbol" w:hAnsi="OpenSymbol" w:cs="OpenSymbol" w:hint="default"/>
         <w:u w:val="none"/>
+        <w:rFonts w:cs="OpenSymbol"/>
       </w:rPr>
     </w:lvl>
     <w:lvl w:ilvl="8">
@@ -7716,6 +7507,7 @@
       <w:rPr>
         <w:rFonts w:ascii="OpenSymbol" w:hAnsi="OpenSymbol" w:cs="OpenSymbol" w:hint="default"/>
         <w:u w:val="none"/>
+        <w:rFonts w:cs="OpenSymbol"/>
       </w:rPr>
     </w:lvl>
   </w:abstractNum>
@@ -7731,6 +7523,7 @@
       <w:rPr>
         <w:rFonts w:ascii="OpenSymbol" w:hAnsi="OpenSymbol" w:cs="OpenSymbol" w:hint="default"/>
         <w:u w:val="none"/>
+        <w:rFonts w:cs="OpenSymbol"/>
       </w:rPr>
     </w:lvl>
     <w:lvl w:ilvl="1">
@@ -7744,6 +7537,7 @@
       <w:rPr>
         <w:rFonts w:ascii="OpenSymbol" w:hAnsi="OpenSymbol" w:cs="OpenSymbol" w:hint="default"/>
         <w:u w:val="none"/>
+        <w:rFonts w:cs="OpenSymbol"/>
       </w:rPr>
     </w:lvl>
     <w:lvl w:ilvl="2">
@@ -7757,6 +7551,7 @@
       <w:rPr>
         <w:rFonts w:ascii="OpenSymbol" w:hAnsi="OpenSymbol" w:cs="OpenSymbol" w:hint="default"/>
         <w:u w:val="none"/>
+        <w:rFonts w:cs="OpenSymbol"/>
       </w:rPr>
     </w:lvl>
     <w:lvl w:ilvl="3">
@@ -7770,6 +7565,7 @@
       <w:rPr>
         <w:rFonts w:ascii="OpenSymbol" w:hAnsi="OpenSymbol" w:cs="OpenSymbol" w:hint="default"/>
         <w:u w:val="none"/>
+        <w:rFonts w:cs="OpenSymbol"/>
       </w:rPr>
     </w:lvl>
     <w:lvl w:ilvl="4">
@@ -7783,6 +7579,7 @@
       <w:rPr>
         <w:rFonts w:ascii="OpenSymbol" w:hAnsi="OpenSymbol" w:cs="OpenSymbol" w:hint="default"/>
         <w:u w:val="none"/>
+        <w:rFonts w:cs="OpenSymbol"/>
       </w:rPr>
     </w:lvl>
     <w:lvl w:ilvl="5">
@@ -7796,6 +7593,7 @@
       <w:rPr>
         <w:rFonts w:ascii="OpenSymbol" w:hAnsi="OpenSymbol" w:cs="OpenSymbol" w:hint="default"/>
         <w:u w:val="none"/>
+        <w:rFonts w:cs="OpenSymbol"/>
       </w:rPr>
     </w:lvl>
     <w:lvl w:ilvl="6">
@@ -7809,6 +7607,7 @@
       <w:rPr>
         <w:rFonts w:ascii="OpenSymbol" w:hAnsi="OpenSymbol" w:cs="OpenSymbol" w:hint="default"/>
         <w:u w:val="none"/>
+        <w:rFonts w:cs="OpenSymbol"/>
       </w:rPr>
     </w:lvl>
     <w:lvl w:ilvl="7">
@@ -7822,6 +7621,7 @@
       <w:rPr>
         <w:rFonts w:ascii="OpenSymbol" w:hAnsi="OpenSymbol" w:cs="OpenSymbol" w:hint="default"/>
         <w:u w:val="none"/>
+        <w:rFonts w:cs="OpenSymbol"/>
       </w:rPr>
     </w:lvl>
     <w:lvl w:ilvl="8">
@@ -7835,6 +7635,7 @@
       <w:rPr>
         <w:rFonts w:ascii="OpenSymbol" w:hAnsi="OpenSymbol" w:cs="OpenSymbol" w:hint="default"/>
         <w:u w:val="none"/>
+        <w:rFonts w:cs="OpenSymbol"/>
       </w:rPr>
     </w:lvl>
   </w:abstractNum>
@@ -7850,6 +7651,7 @@
       <w:rPr>
         <w:rFonts w:ascii="OpenSymbol" w:hAnsi="OpenSymbol" w:cs="OpenSymbol" w:hint="default"/>
         <w:u w:val="none"/>
+        <w:rFonts w:cs="OpenSymbol"/>
       </w:rPr>
     </w:lvl>
     <w:lvl w:ilvl="1">
@@ -7863,6 +7665,7 @@
       <w:rPr>
         <w:rFonts w:ascii="OpenSymbol" w:hAnsi="OpenSymbol" w:cs="OpenSymbol" w:hint="default"/>
         <w:u w:val="none"/>
+        <w:rFonts w:cs="OpenSymbol"/>
       </w:rPr>
     </w:lvl>
     <w:lvl w:ilvl="2">
@@ -7876,6 +7679,7 @@
       <w:rPr>
         <w:rFonts w:ascii="OpenSymbol" w:hAnsi="OpenSymbol" w:cs="OpenSymbol" w:hint="default"/>
         <w:u w:val="none"/>
+        <w:rFonts w:cs="OpenSymbol"/>
       </w:rPr>
     </w:lvl>
     <w:lvl w:ilvl="3">
@@ -7889,6 +7693,7 @@
       <w:rPr>
         <w:rFonts w:ascii="OpenSymbol" w:hAnsi="OpenSymbol" w:cs="OpenSymbol" w:hint="default"/>
         <w:u w:val="none"/>
+        <w:rFonts w:cs="OpenSymbol"/>
       </w:rPr>
     </w:lvl>
     <w:lvl w:ilvl="4">
@@ -7902,6 +7707,7 @@
       <w:rPr>
         <w:rFonts w:ascii="OpenSymbol" w:hAnsi="OpenSymbol" w:cs="OpenSymbol" w:hint="default"/>
         <w:u w:val="none"/>
+        <w:rFonts w:cs="OpenSymbol"/>
       </w:rPr>
     </w:lvl>
     <w:lvl w:ilvl="5">
@@ -7915,6 +7721,7 @@
       <w:rPr>
         <w:rFonts w:ascii="OpenSymbol" w:hAnsi="OpenSymbol" w:cs="OpenSymbol" w:hint="default"/>
         <w:u w:val="none"/>
+        <w:rFonts w:cs="OpenSymbol"/>
       </w:rPr>
     </w:lvl>
     <w:lvl w:ilvl="6">
@@ -7928,6 +7735,7 @@
       <w:rPr>
         <w:rFonts w:ascii="OpenSymbol" w:hAnsi="OpenSymbol" w:cs="OpenSymbol" w:hint="default"/>
         <w:u w:val="none"/>
+        <w:rFonts w:cs="OpenSymbol"/>
       </w:rPr>
     </w:lvl>
     <w:lvl w:ilvl="7">
@@ -7941,6 +7749,7 @@
       <w:rPr>
         <w:rFonts w:ascii="OpenSymbol" w:hAnsi="OpenSymbol" w:cs="OpenSymbol" w:hint="default"/>
         <w:u w:val="none"/>
+        <w:rFonts w:cs="OpenSymbol"/>
       </w:rPr>
     </w:lvl>
     <w:lvl w:ilvl="8">
@@ -7954,6 +7763,7 @@
       <w:rPr>
         <w:rFonts w:ascii="OpenSymbol" w:hAnsi="OpenSymbol" w:cs="OpenSymbol" w:hint="default"/>
         <w:u w:val="none"/>
+        <w:rFonts w:cs="OpenSymbol"/>
       </w:rPr>
     </w:lvl>
   </w:abstractNum>
@@ -7969,6 +7779,7 @@
       <w:rPr>
         <w:rFonts w:ascii="OpenSymbol" w:hAnsi="OpenSymbol" w:cs="OpenSymbol" w:hint="default"/>
         <w:u w:val="none"/>
+        <w:rFonts w:cs="OpenSymbol"/>
       </w:rPr>
     </w:lvl>
     <w:lvl w:ilvl="1">
@@ -7982,6 +7793,7 @@
       <w:rPr>
         <w:rFonts w:ascii="OpenSymbol" w:hAnsi="OpenSymbol" w:cs="OpenSymbol" w:hint="default"/>
         <w:u w:val="none"/>
+        <w:rFonts w:cs="OpenSymbol"/>
       </w:rPr>
     </w:lvl>
     <w:lvl w:ilvl="2">
@@ -7995,6 +7807,7 @@
       <w:rPr>
         <w:rFonts w:ascii="OpenSymbol" w:hAnsi="OpenSymbol" w:cs="OpenSymbol" w:hint="default"/>
         <w:u w:val="none"/>
+        <w:rFonts w:cs="OpenSymbol"/>
       </w:rPr>
     </w:lvl>
     <w:lvl w:ilvl="3">
@@ -8008,6 +7821,7 @@
       <w:rPr>
         <w:rFonts w:ascii="OpenSymbol" w:hAnsi="OpenSymbol" w:cs="OpenSymbol" w:hint="default"/>
         <w:u w:val="none"/>
+        <w:rFonts w:cs="OpenSymbol"/>
       </w:rPr>
     </w:lvl>
     <w:lvl w:ilvl="4">
@@ -8021,6 +7835,7 @@
       <w:rPr>
         <w:rFonts w:ascii="OpenSymbol" w:hAnsi="OpenSymbol" w:cs="OpenSymbol" w:hint="default"/>
         <w:u w:val="none"/>
+        <w:rFonts w:cs="OpenSymbol"/>
       </w:rPr>
     </w:lvl>
     <w:lvl w:ilvl="5">
@@ -8034,6 +7849,7 @@
       <w:rPr>
         <w:rFonts w:ascii="OpenSymbol" w:hAnsi="OpenSymbol" w:cs="OpenSymbol" w:hint="default"/>
         <w:u w:val="none"/>
+        <w:rFonts w:cs="OpenSymbol"/>
       </w:rPr>
     </w:lvl>
     <w:lvl w:ilvl="6">
@@ -8047,6 +7863,7 @@
       <w:rPr>
         <w:rFonts w:ascii="OpenSymbol" w:hAnsi="OpenSymbol" w:cs="OpenSymbol" w:hint="default"/>
         <w:u w:val="none"/>
+        <w:rFonts w:cs="OpenSymbol"/>
       </w:rPr>
     </w:lvl>
     <w:lvl w:ilvl="7">
@@ -8060,6 +7877,7 @@
       <w:rPr>
         <w:rFonts w:ascii="OpenSymbol" w:hAnsi="OpenSymbol" w:cs="OpenSymbol" w:hint="default"/>
         <w:u w:val="none"/>
+        <w:rFonts w:cs="OpenSymbol"/>
       </w:rPr>
     </w:lvl>
     <w:lvl w:ilvl="8">
@@ -8073,6 +7891,7 @@
       <w:rPr>
         <w:rFonts w:ascii="OpenSymbol" w:hAnsi="OpenSymbol" w:cs="OpenSymbol" w:hint="default"/>
         <w:u w:val="none"/>
+        <w:rFonts w:cs="OpenSymbol"/>
       </w:rPr>
     </w:lvl>
   </w:abstractNum>
@@ -8088,6 +7907,7 @@
       <w:rPr>
         <w:rFonts w:ascii="OpenSymbol" w:hAnsi="OpenSymbol" w:cs="OpenSymbol" w:hint="default"/>
         <w:u w:val="none"/>
+        <w:rFonts w:cs="OpenSymbol"/>
       </w:rPr>
     </w:lvl>
     <w:lvl w:ilvl="1">
@@ -8101,6 +7921,7 @@
       <w:rPr>
         <w:rFonts w:ascii="OpenSymbol" w:hAnsi="OpenSymbol" w:cs="OpenSymbol" w:hint="default"/>
         <w:u w:val="none"/>
+        <w:rFonts w:cs="OpenSymbol"/>
       </w:rPr>
     </w:lvl>
     <w:lvl w:ilvl="2">
@@ -8114,6 +7935,7 @@
       <w:rPr>
         <w:rFonts w:ascii="OpenSymbol" w:hAnsi="OpenSymbol" w:cs="OpenSymbol" w:hint="default"/>
         <w:u w:val="none"/>
+        <w:rFonts w:cs="OpenSymbol"/>
       </w:rPr>
     </w:lvl>
     <w:lvl w:ilvl="3">
@@ -8127,6 +7949,7 @@
       <w:rPr>
         <w:rFonts w:ascii="OpenSymbol" w:hAnsi="OpenSymbol" w:cs="OpenSymbol" w:hint="default"/>
         <w:u w:val="none"/>
+        <w:rFonts w:cs="OpenSymbol"/>
       </w:rPr>
     </w:lvl>
     <w:lvl w:ilvl="4">
@@ -8140,6 +7963,7 @@
       <w:rPr>
         <w:rFonts w:ascii="OpenSymbol" w:hAnsi="OpenSymbol" w:cs="OpenSymbol" w:hint="default"/>
         <w:u w:val="none"/>
+        <w:rFonts w:cs="OpenSymbol"/>
       </w:rPr>
     </w:lvl>
     <w:lvl w:ilvl="5">
@@ -8153,6 +7977,7 @@
       <w:rPr>
         <w:rFonts w:ascii="OpenSymbol" w:hAnsi="OpenSymbol" w:cs="OpenSymbol" w:hint="default"/>
         <w:u w:val="none"/>
+        <w:rFonts w:cs="OpenSymbol"/>
       </w:rPr>
     </w:lvl>
     <w:lvl w:ilvl="6">
@@ -8166,6 +7991,7 @@
       <w:rPr>
         <w:rFonts w:ascii="OpenSymbol" w:hAnsi="OpenSymbol" w:cs="OpenSymbol" w:hint="default"/>
         <w:u w:val="none"/>
+        <w:rFonts w:cs="OpenSymbol"/>
       </w:rPr>
     </w:lvl>
     <w:lvl w:ilvl="7">
@@ -8179,6 +8005,7 @@
       <w:rPr>
         <w:rFonts w:ascii="OpenSymbol" w:hAnsi="OpenSymbol" w:cs="OpenSymbol" w:hint="default"/>
         <w:u w:val="none"/>
+        <w:rFonts w:cs="OpenSymbol"/>
       </w:rPr>
     </w:lvl>
     <w:lvl w:ilvl="8">
@@ -8192,6 +8019,7 @@
       <w:rPr>
         <w:rFonts w:ascii="OpenSymbol" w:hAnsi="OpenSymbol" w:cs="OpenSymbol" w:hint="default"/>
         <w:u w:val="none"/>
+        <w:rFonts w:cs="OpenSymbol"/>
       </w:rPr>
     </w:lvl>
   </w:abstractNum>
@@ -8207,6 +8035,7 @@
       <w:rPr>
         <w:rFonts w:ascii="OpenSymbol" w:hAnsi="OpenSymbol" w:cs="OpenSymbol" w:hint="default"/>
         <w:u w:val="none"/>
+        <w:rFonts w:cs="OpenSymbol"/>
       </w:rPr>
     </w:lvl>
     <w:lvl w:ilvl="1">
@@ -8220,6 +8049,7 @@
       <w:rPr>
         <w:rFonts w:ascii="OpenSymbol" w:hAnsi="OpenSymbol" w:cs="OpenSymbol" w:hint="default"/>
         <w:u w:val="none"/>
+        <w:rFonts w:cs="OpenSymbol"/>
       </w:rPr>
     </w:lvl>
     <w:lvl w:ilvl="2">
@@ -8233,6 +8063,7 @@
       <w:rPr>
         <w:rFonts w:ascii="OpenSymbol" w:hAnsi="OpenSymbol" w:cs="OpenSymbol" w:hint="default"/>
         <w:u w:val="none"/>
+        <w:rFonts w:cs="OpenSymbol"/>
       </w:rPr>
     </w:lvl>
     <w:lvl w:ilvl="3">
@@ -8246,6 +8077,7 @@
       <w:rPr>
         <w:rFonts w:ascii="OpenSymbol" w:hAnsi="OpenSymbol" w:cs="OpenSymbol" w:hint="default"/>
         <w:u w:val="none"/>
+        <w:rFonts w:cs="OpenSymbol"/>
       </w:rPr>
     </w:lvl>
     <w:lvl w:ilvl="4">
@@ -8259,6 +8091,7 @@
       <w:rPr>
         <w:rFonts w:ascii="OpenSymbol" w:hAnsi="OpenSymbol" w:cs="OpenSymbol" w:hint="default"/>
         <w:u w:val="none"/>
+        <w:rFonts w:cs="OpenSymbol"/>
       </w:rPr>
     </w:lvl>
     <w:lvl w:ilvl="5">
@@ -8272,6 +8105,7 @@
       <w:rPr>
         <w:rFonts w:ascii="OpenSymbol" w:hAnsi="OpenSymbol" w:cs="OpenSymbol" w:hint="default"/>
         <w:u w:val="none"/>
+        <w:rFonts w:cs="OpenSymbol"/>
       </w:rPr>
     </w:lvl>
     <w:lvl w:ilvl="6">
@@ -8285,6 +8119,7 @@
       <w:rPr>
         <w:rFonts w:ascii="OpenSymbol" w:hAnsi="OpenSymbol" w:cs="OpenSymbol" w:hint="default"/>
         <w:u w:val="none"/>
+        <w:rFonts w:cs="OpenSymbol"/>
       </w:rPr>
     </w:lvl>
     <w:lvl w:ilvl="7">
@@ -8298,6 +8133,7 @@
       <w:rPr>
         <w:rFonts w:ascii="OpenSymbol" w:hAnsi="OpenSymbol" w:cs="OpenSymbol" w:hint="default"/>
         <w:u w:val="none"/>
+        <w:rFonts w:cs="OpenSymbol"/>
       </w:rPr>
     </w:lvl>
     <w:lvl w:ilvl="8">
@@ -8311,6 +8147,7 @@
       <w:rPr>
         <w:rFonts w:ascii="OpenSymbol" w:hAnsi="OpenSymbol" w:cs="OpenSymbol" w:hint="default"/>
         <w:u w:val="none"/>
+        <w:rFonts w:cs="OpenSymbol"/>
       </w:rPr>
     </w:lvl>
   </w:abstractNum>
@@ -8463,7 +8300,6 @@
     <w:rPrDefault>
       <w:rPr>
         <w:rFonts w:ascii="Arial" w:hAnsi="Arial" w:eastAsia="Arial" w:cs="Arial"/>
-        <w:sz w:val="22"/>
         <w:szCs w:val="22"/>
         <w:lang w:val="fr-FR" w:eastAsia="zh-CN" w:bidi="hi-IN"/>
       </w:rPr>
@@ -8477,11 +8313,13 @@
     <w:qFormat/>
     <w:pPr>
       <w:widowControl w:val="false"/>
+      <w:bidi w:val="0"/>
       <w:spacing w:lineRule="auto" w:line="276"/>
+      <w:jc w:val="left"/>
     </w:pPr>
     <w:rPr>
       <w:rFonts w:ascii="Arial" w:hAnsi="Arial" w:eastAsia="Arial" w:cs="Arial"/>
-      <w:color w:val="auto"/>
+      <w:color w:val="00000A"/>
       <w:kern w:val="0"/>
       <w:sz w:val="22"/>
       <w:szCs w:val="22"/>
@@ -8490,106 +8328,120 @@
   </w:style>
   <w:style w:type="paragraph" w:styleId="Titre1">
     <w:name w:val="Heading 1"/>
-    <w:basedOn w:val="Normal1"/>
     <w:next w:val="Normal"/>
     <w:qFormat/>
     <w:pPr>
       <w:keepNext w:val="true"/>
       <w:keepLines/>
+      <w:widowControl w:val="false"/>
       <w:spacing w:lineRule="auto" w:line="240" w:before="200" w:after="0"/>
     </w:pPr>
     <w:rPr>
       <w:rFonts w:ascii="Trebuchet MS" w:hAnsi="Trebuchet MS" w:eastAsia="Trebuchet MS" w:cs="Trebuchet MS"/>
+      <w:color w:val="auto"/>
+      <w:kern w:val="0"/>
       <w:sz w:val="32"/>
       <w:szCs w:val="32"/>
+      <w:lang w:val="fr-FR" w:eastAsia="zh-CN" w:bidi="hi-IN"/>
     </w:rPr>
   </w:style>
   <w:style w:type="paragraph" w:styleId="Titre2">
     <w:name w:val="Heading 2"/>
-    <w:basedOn w:val="Normal1"/>
     <w:next w:val="Normal"/>
     <w:qFormat/>
     <w:pPr>
       <w:keepNext w:val="true"/>
       <w:keepLines/>
+      <w:widowControl w:val="false"/>
       <w:spacing w:lineRule="auto" w:line="240" w:before="200" w:after="0"/>
     </w:pPr>
     <w:rPr>
       <w:rFonts w:ascii="Trebuchet MS" w:hAnsi="Trebuchet MS" w:eastAsia="Trebuchet MS" w:cs="Trebuchet MS"/>
       <w:b/>
+      <w:color w:val="auto"/>
+      <w:kern w:val="0"/>
       <w:sz w:val="26"/>
       <w:szCs w:val="26"/>
+      <w:lang w:val="fr-FR" w:eastAsia="zh-CN" w:bidi="hi-IN"/>
     </w:rPr>
   </w:style>
   <w:style w:type="paragraph" w:styleId="Titre3">
     <w:name w:val="Heading 3"/>
-    <w:basedOn w:val="Normal1"/>
     <w:next w:val="Normal"/>
     <w:qFormat/>
     <w:pPr>
       <w:keepNext w:val="true"/>
       <w:keepLines/>
+      <w:widowControl w:val="false"/>
       <w:spacing w:lineRule="auto" w:line="240" w:before="160" w:after="0"/>
     </w:pPr>
     <w:rPr>
       <w:rFonts w:ascii="Trebuchet MS" w:hAnsi="Trebuchet MS" w:eastAsia="Trebuchet MS" w:cs="Trebuchet MS"/>
       <w:b/>
       <w:color w:val="666666"/>
+      <w:kern w:val="0"/>
       <w:sz w:val="24"/>
       <w:szCs w:val="24"/>
+      <w:lang w:val="fr-FR" w:eastAsia="zh-CN" w:bidi="hi-IN"/>
     </w:rPr>
   </w:style>
   <w:style w:type="paragraph" w:styleId="Titre4">
     <w:name w:val="Heading 4"/>
-    <w:basedOn w:val="Normal1"/>
     <w:next w:val="Normal"/>
     <w:qFormat/>
     <w:pPr>
       <w:keepNext w:val="true"/>
       <w:keepLines/>
+      <w:widowControl w:val="false"/>
       <w:spacing w:lineRule="auto" w:line="240" w:before="160" w:after="0"/>
     </w:pPr>
     <w:rPr>
       <w:rFonts w:ascii="Trebuchet MS" w:hAnsi="Trebuchet MS" w:eastAsia="Trebuchet MS" w:cs="Trebuchet MS"/>
       <w:color w:val="666666"/>
+      <w:kern w:val="0"/>
       <w:sz w:val="22"/>
       <w:szCs w:val="22"/>
       <w:u w:val="single"/>
+      <w:lang w:val="fr-FR" w:eastAsia="zh-CN" w:bidi="hi-IN"/>
     </w:rPr>
   </w:style>
   <w:style w:type="paragraph" w:styleId="Titre5">
     <w:name w:val="Heading 5"/>
-    <w:basedOn w:val="Normal1"/>
     <w:next w:val="Normal"/>
     <w:qFormat/>
     <w:pPr>
       <w:keepNext w:val="true"/>
       <w:keepLines/>
+      <w:widowControl w:val="false"/>
       <w:spacing w:lineRule="auto" w:line="240" w:before="160" w:after="0"/>
     </w:pPr>
     <w:rPr>
       <w:rFonts w:ascii="Trebuchet MS" w:hAnsi="Trebuchet MS" w:eastAsia="Trebuchet MS" w:cs="Trebuchet MS"/>
       <w:color w:val="666666"/>
+      <w:kern w:val="0"/>
       <w:sz w:val="22"/>
       <w:szCs w:val="22"/>
+      <w:lang w:val="fr-FR" w:eastAsia="zh-CN" w:bidi="hi-IN"/>
     </w:rPr>
   </w:style>
   <w:style w:type="paragraph" w:styleId="Titre6">
     <w:name w:val="Heading 6"/>
-    <w:basedOn w:val="Normal1"/>
     <w:next w:val="Normal"/>
     <w:qFormat/>
     <w:pPr>
       <w:keepNext w:val="true"/>
       <w:keepLines/>
+      <w:widowControl w:val="false"/>
       <w:spacing w:lineRule="auto" w:line="240" w:before="160" w:after="0"/>
     </w:pPr>
     <w:rPr>
       <w:rFonts w:ascii="Trebuchet MS" w:hAnsi="Trebuchet MS" w:eastAsia="Trebuchet MS" w:cs="Trebuchet MS"/>
       <w:i/>
       <w:color w:val="666666"/>
+      <w:kern w:val="0"/>
       <w:sz w:val="22"/>
       <w:szCs w:val="22"/>
+      <w:lang w:val="fr-FR" w:eastAsia="zh-CN" w:bidi="hi-IN"/>
     </w:rPr>
   </w:style>
   <w:style w:type="character" w:styleId="ListLabel1">
@@ -9534,6 +9386,1087 @@
     <w:name w:val="ListLabel 135"/>
     <w:qFormat/>
     <w:rPr>
+      <w:u w:val="none"/>
+    </w:rPr>
+  </w:style>
+  <w:style w:type="character" w:styleId="ListLabel136">
+    <w:name w:val="ListLabel 136"/>
+    <w:qFormat/>
+    <w:rPr>
+      <w:rFonts w:cs="OpenSymbol"/>
+      <w:u w:val="none"/>
+    </w:rPr>
+  </w:style>
+  <w:style w:type="character" w:styleId="ListLabel137">
+    <w:name w:val="ListLabel 137"/>
+    <w:qFormat/>
+    <w:rPr>
+      <w:rFonts w:cs="OpenSymbol"/>
+      <w:u w:val="none"/>
+    </w:rPr>
+  </w:style>
+  <w:style w:type="character" w:styleId="ListLabel138">
+    <w:name w:val="ListLabel 138"/>
+    <w:qFormat/>
+    <w:rPr>
+      <w:rFonts w:cs="OpenSymbol"/>
+      <w:u w:val="none"/>
+    </w:rPr>
+  </w:style>
+  <w:style w:type="character" w:styleId="ListLabel139">
+    <w:name w:val="ListLabel 139"/>
+    <w:qFormat/>
+    <w:rPr>
+      <w:rFonts w:cs="OpenSymbol"/>
+      <w:u w:val="none"/>
+    </w:rPr>
+  </w:style>
+  <w:style w:type="character" w:styleId="ListLabel140">
+    <w:name w:val="ListLabel 140"/>
+    <w:qFormat/>
+    <w:rPr>
+      <w:rFonts w:cs="OpenSymbol"/>
+      <w:u w:val="none"/>
+    </w:rPr>
+  </w:style>
+  <w:style w:type="character" w:styleId="ListLabel141">
+    <w:name w:val="ListLabel 141"/>
+    <w:qFormat/>
+    <w:rPr>
+      <w:rFonts w:cs="OpenSymbol"/>
+      <w:u w:val="none"/>
+    </w:rPr>
+  </w:style>
+  <w:style w:type="character" w:styleId="ListLabel142">
+    <w:name w:val="ListLabel 142"/>
+    <w:qFormat/>
+    <w:rPr>
+      <w:rFonts w:cs="OpenSymbol"/>
+      <w:u w:val="none"/>
+    </w:rPr>
+  </w:style>
+  <w:style w:type="character" w:styleId="ListLabel143">
+    <w:name w:val="ListLabel 143"/>
+    <w:qFormat/>
+    <w:rPr>
+      <w:rFonts w:cs="OpenSymbol"/>
+      <w:u w:val="none"/>
+    </w:rPr>
+  </w:style>
+  <w:style w:type="character" w:styleId="ListLabel144">
+    <w:name w:val="ListLabel 144"/>
+    <w:qFormat/>
+    <w:rPr>
+      <w:rFonts w:cs="OpenSymbol"/>
+      <w:u w:val="none"/>
+    </w:rPr>
+  </w:style>
+  <w:style w:type="character" w:styleId="ListLabel145">
+    <w:name w:val="ListLabel 145"/>
+    <w:qFormat/>
+    <w:rPr>
+      <w:rFonts w:cs="OpenSymbol"/>
+      <w:u w:val="none"/>
+    </w:rPr>
+  </w:style>
+  <w:style w:type="character" w:styleId="ListLabel146">
+    <w:name w:val="ListLabel 146"/>
+    <w:qFormat/>
+    <w:rPr>
+      <w:rFonts w:cs="OpenSymbol"/>
+      <w:u w:val="none"/>
+    </w:rPr>
+  </w:style>
+  <w:style w:type="character" w:styleId="ListLabel147">
+    <w:name w:val="ListLabel 147"/>
+    <w:qFormat/>
+    <w:rPr>
+      <w:rFonts w:cs="OpenSymbol"/>
+      <w:u w:val="none"/>
+    </w:rPr>
+  </w:style>
+  <w:style w:type="character" w:styleId="ListLabel148">
+    <w:name w:val="ListLabel 148"/>
+    <w:qFormat/>
+    <w:rPr>
+      <w:rFonts w:cs="OpenSymbol"/>
+      <w:u w:val="none"/>
+    </w:rPr>
+  </w:style>
+  <w:style w:type="character" w:styleId="ListLabel149">
+    <w:name w:val="ListLabel 149"/>
+    <w:qFormat/>
+    <w:rPr>
+      <w:rFonts w:cs="OpenSymbol"/>
+      <w:u w:val="none"/>
+    </w:rPr>
+  </w:style>
+  <w:style w:type="character" w:styleId="ListLabel150">
+    <w:name w:val="ListLabel 150"/>
+    <w:qFormat/>
+    <w:rPr>
+      <w:rFonts w:cs="OpenSymbol"/>
+      <w:u w:val="none"/>
+    </w:rPr>
+  </w:style>
+  <w:style w:type="character" w:styleId="ListLabel151">
+    <w:name w:val="ListLabel 151"/>
+    <w:qFormat/>
+    <w:rPr>
+      <w:rFonts w:cs="OpenSymbol"/>
+      <w:u w:val="none"/>
+    </w:rPr>
+  </w:style>
+  <w:style w:type="character" w:styleId="ListLabel152">
+    <w:name w:val="ListLabel 152"/>
+    <w:qFormat/>
+    <w:rPr>
+      <w:rFonts w:cs="OpenSymbol"/>
+      <w:u w:val="none"/>
+    </w:rPr>
+  </w:style>
+  <w:style w:type="character" w:styleId="ListLabel153">
+    <w:name w:val="ListLabel 153"/>
+    <w:qFormat/>
+    <w:rPr>
+      <w:rFonts w:cs="OpenSymbol"/>
+      <w:u w:val="none"/>
+    </w:rPr>
+  </w:style>
+  <w:style w:type="character" w:styleId="ListLabel154">
+    <w:name w:val="ListLabel 154"/>
+    <w:qFormat/>
+    <w:rPr>
+      <w:rFonts w:cs="OpenSymbol"/>
+      <w:u w:val="none"/>
+    </w:rPr>
+  </w:style>
+  <w:style w:type="character" w:styleId="ListLabel155">
+    <w:name w:val="ListLabel 155"/>
+    <w:qFormat/>
+    <w:rPr>
+      <w:rFonts w:cs="OpenSymbol"/>
+      <w:u w:val="none"/>
+    </w:rPr>
+  </w:style>
+  <w:style w:type="character" w:styleId="ListLabel156">
+    <w:name w:val="ListLabel 156"/>
+    <w:qFormat/>
+    <w:rPr>
+      <w:rFonts w:cs="OpenSymbol"/>
+      <w:u w:val="none"/>
+    </w:rPr>
+  </w:style>
+  <w:style w:type="character" w:styleId="ListLabel157">
+    <w:name w:val="ListLabel 157"/>
+    <w:qFormat/>
+    <w:rPr>
+      <w:rFonts w:cs="OpenSymbol"/>
+      <w:u w:val="none"/>
+    </w:rPr>
+  </w:style>
+  <w:style w:type="character" w:styleId="ListLabel158">
+    <w:name w:val="ListLabel 158"/>
+    <w:qFormat/>
+    <w:rPr>
+      <w:rFonts w:cs="OpenSymbol"/>
+      <w:u w:val="none"/>
+    </w:rPr>
+  </w:style>
+  <w:style w:type="character" w:styleId="ListLabel159">
+    <w:name w:val="ListLabel 159"/>
+    <w:qFormat/>
+    <w:rPr>
+      <w:rFonts w:cs="OpenSymbol"/>
+      <w:u w:val="none"/>
+    </w:rPr>
+  </w:style>
+  <w:style w:type="character" w:styleId="ListLabel160">
+    <w:name w:val="ListLabel 160"/>
+    <w:qFormat/>
+    <w:rPr>
+      <w:rFonts w:cs="OpenSymbol"/>
+      <w:u w:val="none"/>
+    </w:rPr>
+  </w:style>
+  <w:style w:type="character" w:styleId="ListLabel161">
+    <w:name w:val="ListLabel 161"/>
+    <w:qFormat/>
+    <w:rPr>
+      <w:rFonts w:cs="OpenSymbol"/>
+      <w:u w:val="none"/>
+    </w:rPr>
+  </w:style>
+  <w:style w:type="character" w:styleId="ListLabel162">
+    <w:name w:val="ListLabel 162"/>
+    <w:qFormat/>
+    <w:rPr>
+      <w:rFonts w:cs="OpenSymbol"/>
+      <w:u w:val="none"/>
+    </w:rPr>
+  </w:style>
+  <w:style w:type="character" w:styleId="ListLabel163">
+    <w:name w:val="ListLabel 163"/>
+    <w:qFormat/>
+    <w:rPr>
+      <w:rFonts w:cs="OpenSymbol"/>
+      <w:u w:val="none"/>
+    </w:rPr>
+  </w:style>
+  <w:style w:type="character" w:styleId="ListLabel164">
+    <w:name w:val="ListLabel 164"/>
+    <w:qFormat/>
+    <w:rPr>
+      <w:rFonts w:cs="OpenSymbol"/>
+      <w:u w:val="none"/>
+    </w:rPr>
+  </w:style>
+  <w:style w:type="character" w:styleId="ListLabel165">
+    <w:name w:val="ListLabel 165"/>
+    <w:qFormat/>
+    <w:rPr>
+      <w:rFonts w:cs="OpenSymbol"/>
+      <w:u w:val="none"/>
+    </w:rPr>
+  </w:style>
+  <w:style w:type="character" w:styleId="ListLabel166">
+    <w:name w:val="ListLabel 166"/>
+    <w:qFormat/>
+    <w:rPr>
+      <w:rFonts w:cs="OpenSymbol"/>
+      <w:u w:val="none"/>
+    </w:rPr>
+  </w:style>
+  <w:style w:type="character" w:styleId="ListLabel167">
+    <w:name w:val="ListLabel 167"/>
+    <w:qFormat/>
+    <w:rPr>
+      <w:rFonts w:cs="OpenSymbol"/>
+      <w:u w:val="none"/>
+    </w:rPr>
+  </w:style>
+  <w:style w:type="character" w:styleId="ListLabel168">
+    <w:name w:val="ListLabel 168"/>
+    <w:qFormat/>
+    <w:rPr>
+      <w:rFonts w:cs="OpenSymbol"/>
+      <w:u w:val="none"/>
+    </w:rPr>
+  </w:style>
+  <w:style w:type="character" w:styleId="ListLabel169">
+    <w:name w:val="ListLabel 169"/>
+    <w:qFormat/>
+    <w:rPr>
+      <w:rFonts w:cs="OpenSymbol"/>
+      <w:u w:val="none"/>
+    </w:rPr>
+  </w:style>
+  <w:style w:type="character" w:styleId="ListLabel170">
+    <w:name w:val="ListLabel 170"/>
+    <w:qFormat/>
+    <w:rPr>
+      <w:rFonts w:cs="OpenSymbol"/>
+      <w:u w:val="none"/>
+    </w:rPr>
+  </w:style>
+  <w:style w:type="character" w:styleId="ListLabel171">
+    <w:name w:val="ListLabel 171"/>
+    <w:qFormat/>
+    <w:rPr>
+      <w:rFonts w:cs="OpenSymbol"/>
+      <w:u w:val="none"/>
+    </w:rPr>
+  </w:style>
+  <w:style w:type="character" w:styleId="ListLabel172">
+    <w:name w:val="ListLabel 172"/>
+    <w:qFormat/>
+    <w:rPr>
+      <w:rFonts w:cs="OpenSymbol"/>
+      <w:u w:val="none"/>
+    </w:rPr>
+  </w:style>
+  <w:style w:type="character" w:styleId="ListLabel173">
+    <w:name w:val="ListLabel 173"/>
+    <w:qFormat/>
+    <w:rPr>
+      <w:rFonts w:cs="OpenSymbol"/>
+      <w:u w:val="none"/>
+    </w:rPr>
+  </w:style>
+  <w:style w:type="character" w:styleId="ListLabel174">
+    <w:name w:val="ListLabel 174"/>
+    <w:qFormat/>
+    <w:rPr>
+      <w:rFonts w:cs="OpenSymbol"/>
+      <w:u w:val="none"/>
+    </w:rPr>
+  </w:style>
+  <w:style w:type="character" w:styleId="ListLabel175">
+    <w:name w:val="ListLabel 175"/>
+    <w:qFormat/>
+    <w:rPr>
+      <w:rFonts w:cs="OpenSymbol"/>
+      <w:u w:val="none"/>
+    </w:rPr>
+  </w:style>
+  <w:style w:type="character" w:styleId="ListLabel176">
+    <w:name w:val="ListLabel 176"/>
+    <w:qFormat/>
+    <w:rPr>
+      <w:rFonts w:cs="OpenSymbol"/>
+      <w:u w:val="none"/>
+    </w:rPr>
+  </w:style>
+  <w:style w:type="character" w:styleId="ListLabel177">
+    <w:name w:val="ListLabel 177"/>
+    <w:qFormat/>
+    <w:rPr>
+      <w:rFonts w:cs="OpenSymbol"/>
+      <w:u w:val="none"/>
+    </w:rPr>
+  </w:style>
+  <w:style w:type="character" w:styleId="ListLabel178">
+    <w:name w:val="ListLabel 178"/>
+    <w:qFormat/>
+    <w:rPr>
+      <w:rFonts w:cs="OpenSymbol"/>
+      <w:u w:val="none"/>
+    </w:rPr>
+  </w:style>
+  <w:style w:type="character" w:styleId="ListLabel179">
+    <w:name w:val="ListLabel 179"/>
+    <w:qFormat/>
+    <w:rPr>
+      <w:rFonts w:cs="OpenSymbol"/>
+      <w:u w:val="none"/>
+    </w:rPr>
+  </w:style>
+  <w:style w:type="character" w:styleId="ListLabel180">
+    <w:name w:val="ListLabel 180"/>
+    <w:qFormat/>
+    <w:rPr>
+      <w:rFonts w:cs="OpenSymbol"/>
+      <w:u w:val="none"/>
+    </w:rPr>
+  </w:style>
+  <w:style w:type="character" w:styleId="ListLabel181">
+    <w:name w:val="ListLabel 181"/>
+    <w:qFormat/>
+    <w:rPr>
+      <w:rFonts w:cs="OpenSymbol"/>
+      <w:u w:val="none"/>
+    </w:rPr>
+  </w:style>
+  <w:style w:type="character" w:styleId="ListLabel182">
+    <w:name w:val="ListLabel 182"/>
+    <w:qFormat/>
+    <w:rPr>
+      <w:rFonts w:cs="OpenSymbol"/>
+      <w:u w:val="none"/>
+    </w:rPr>
+  </w:style>
+  <w:style w:type="character" w:styleId="ListLabel183">
+    <w:name w:val="ListLabel 183"/>
+    <w:qFormat/>
+    <w:rPr>
+      <w:rFonts w:cs="OpenSymbol"/>
+      <w:u w:val="none"/>
+    </w:rPr>
+  </w:style>
+  <w:style w:type="character" w:styleId="ListLabel184">
+    <w:name w:val="ListLabel 184"/>
+    <w:qFormat/>
+    <w:rPr>
+      <w:rFonts w:cs="OpenSymbol"/>
+      <w:u w:val="none"/>
+    </w:rPr>
+  </w:style>
+  <w:style w:type="character" w:styleId="ListLabel185">
+    <w:name w:val="ListLabel 185"/>
+    <w:qFormat/>
+    <w:rPr>
+      <w:rFonts w:cs="OpenSymbol"/>
+      <w:u w:val="none"/>
+    </w:rPr>
+  </w:style>
+  <w:style w:type="character" w:styleId="ListLabel186">
+    <w:name w:val="ListLabel 186"/>
+    <w:qFormat/>
+    <w:rPr>
+      <w:rFonts w:cs="OpenSymbol"/>
+      <w:u w:val="none"/>
+    </w:rPr>
+  </w:style>
+  <w:style w:type="character" w:styleId="ListLabel187">
+    <w:name w:val="ListLabel 187"/>
+    <w:qFormat/>
+    <w:rPr>
+      <w:rFonts w:cs="OpenSymbol"/>
+      <w:u w:val="none"/>
+    </w:rPr>
+  </w:style>
+  <w:style w:type="character" w:styleId="ListLabel188">
+    <w:name w:val="ListLabel 188"/>
+    <w:qFormat/>
+    <w:rPr>
+      <w:rFonts w:cs="OpenSymbol"/>
+      <w:u w:val="none"/>
+    </w:rPr>
+  </w:style>
+  <w:style w:type="character" w:styleId="ListLabel189">
+    <w:name w:val="ListLabel 189"/>
+    <w:qFormat/>
+    <w:rPr>
+      <w:rFonts w:cs="OpenSymbol"/>
+      <w:u w:val="none"/>
+    </w:rPr>
+  </w:style>
+  <w:style w:type="character" w:styleId="ListLabel190">
+    <w:name w:val="ListLabel 190"/>
+    <w:qFormat/>
+    <w:rPr>
+      <w:rFonts w:cs="OpenSymbol"/>
+      <w:b/>
+      <w:u w:val="none"/>
+    </w:rPr>
+  </w:style>
+  <w:style w:type="character" w:styleId="ListLabel191">
+    <w:name w:val="ListLabel 191"/>
+    <w:qFormat/>
+    <w:rPr>
+      <w:rFonts w:cs="OpenSymbol"/>
+      <w:u w:val="none"/>
+    </w:rPr>
+  </w:style>
+  <w:style w:type="character" w:styleId="ListLabel192">
+    <w:name w:val="ListLabel 192"/>
+    <w:qFormat/>
+    <w:rPr>
+      <w:rFonts w:cs="OpenSymbol"/>
+      <w:u w:val="none"/>
+    </w:rPr>
+  </w:style>
+  <w:style w:type="character" w:styleId="ListLabel193">
+    <w:name w:val="ListLabel 193"/>
+    <w:qFormat/>
+    <w:rPr>
+      <w:rFonts w:cs="OpenSymbol"/>
+      <w:u w:val="none"/>
+    </w:rPr>
+  </w:style>
+  <w:style w:type="character" w:styleId="ListLabel194">
+    <w:name w:val="ListLabel 194"/>
+    <w:qFormat/>
+    <w:rPr>
+      <w:rFonts w:cs="OpenSymbol"/>
+      <w:u w:val="none"/>
+    </w:rPr>
+  </w:style>
+  <w:style w:type="character" w:styleId="ListLabel195">
+    <w:name w:val="ListLabel 195"/>
+    <w:qFormat/>
+    <w:rPr>
+      <w:rFonts w:cs="OpenSymbol"/>
+      <w:u w:val="none"/>
+    </w:rPr>
+  </w:style>
+  <w:style w:type="character" w:styleId="ListLabel196">
+    <w:name w:val="ListLabel 196"/>
+    <w:qFormat/>
+    <w:rPr>
+      <w:rFonts w:cs="OpenSymbol"/>
+      <w:u w:val="none"/>
+    </w:rPr>
+  </w:style>
+  <w:style w:type="character" w:styleId="ListLabel197">
+    <w:name w:val="ListLabel 197"/>
+    <w:qFormat/>
+    <w:rPr>
+      <w:rFonts w:cs="OpenSymbol"/>
+      <w:u w:val="none"/>
+    </w:rPr>
+  </w:style>
+  <w:style w:type="character" w:styleId="ListLabel198">
+    <w:name w:val="ListLabel 198"/>
+    <w:qFormat/>
+    <w:rPr>
+      <w:rFonts w:cs="OpenSymbol"/>
+      <w:u w:val="none"/>
+    </w:rPr>
+  </w:style>
+  <w:style w:type="character" w:styleId="ListLabel199">
+    <w:name w:val="ListLabel 199"/>
+    <w:qFormat/>
+    <w:rPr>
+      <w:rFonts w:cs="OpenSymbol"/>
+      <w:u w:val="none"/>
+    </w:rPr>
+  </w:style>
+  <w:style w:type="character" w:styleId="ListLabel200">
+    <w:name w:val="ListLabel 200"/>
+    <w:qFormat/>
+    <w:rPr>
+      <w:rFonts w:cs="OpenSymbol"/>
+      <w:u w:val="none"/>
+    </w:rPr>
+  </w:style>
+  <w:style w:type="character" w:styleId="ListLabel201">
+    <w:name w:val="ListLabel 201"/>
+    <w:qFormat/>
+    <w:rPr>
+      <w:rFonts w:cs="OpenSymbol"/>
+      <w:u w:val="none"/>
+    </w:rPr>
+  </w:style>
+  <w:style w:type="character" w:styleId="ListLabel202">
+    <w:name w:val="ListLabel 202"/>
+    <w:qFormat/>
+    <w:rPr>
+      <w:rFonts w:cs="OpenSymbol"/>
+      <w:u w:val="none"/>
+    </w:rPr>
+  </w:style>
+  <w:style w:type="character" w:styleId="ListLabel203">
+    <w:name w:val="ListLabel 203"/>
+    <w:qFormat/>
+    <w:rPr>
+      <w:rFonts w:cs="OpenSymbol"/>
+      <w:u w:val="none"/>
+    </w:rPr>
+  </w:style>
+  <w:style w:type="character" w:styleId="ListLabel204">
+    <w:name w:val="ListLabel 204"/>
+    <w:qFormat/>
+    <w:rPr>
+      <w:rFonts w:cs="OpenSymbol"/>
+      <w:u w:val="none"/>
+    </w:rPr>
+  </w:style>
+  <w:style w:type="character" w:styleId="ListLabel205">
+    <w:name w:val="ListLabel 205"/>
+    <w:qFormat/>
+    <w:rPr>
+      <w:rFonts w:cs="OpenSymbol"/>
+      <w:u w:val="none"/>
+    </w:rPr>
+  </w:style>
+  <w:style w:type="character" w:styleId="ListLabel206">
+    <w:name w:val="ListLabel 206"/>
+    <w:qFormat/>
+    <w:rPr>
+      <w:rFonts w:cs="OpenSymbol"/>
+      <w:u w:val="none"/>
+    </w:rPr>
+  </w:style>
+  <w:style w:type="character" w:styleId="ListLabel207">
+    <w:name w:val="ListLabel 207"/>
+    <w:qFormat/>
+    <w:rPr>
+      <w:rFonts w:cs="OpenSymbol"/>
+      <w:u w:val="none"/>
+    </w:rPr>
+  </w:style>
+  <w:style w:type="character" w:styleId="ListLabel208">
+    <w:name w:val="ListLabel 208"/>
+    <w:qFormat/>
+    <w:rPr>
+      <w:rFonts w:cs="OpenSymbol"/>
+      <w:u w:val="none"/>
+    </w:rPr>
+  </w:style>
+  <w:style w:type="character" w:styleId="ListLabel209">
+    <w:name w:val="ListLabel 209"/>
+    <w:qFormat/>
+    <w:rPr>
+      <w:rFonts w:cs="OpenSymbol"/>
+      <w:u w:val="none"/>
+    </w:rPr>
+  </w:style>
+  <w:style w:type="character" w:styleId="ListLabel210">
+    <w:name w:val="ListLabel 210"/>
+    <w:qFormat/>
+    <w:rPr>
+      <w:rFonts w:cs="OpenSymbol"/>
+      <w:u w:val="none"/>
+    </w:rPr>
+  </w:style>
+  <w:style w:type="character" w:styleId="ListLabel211">
+    <w:name w:val="ListLabel 211"/>
+    <w:qFormat/>
+    <w:rPr>
+      <w:rFonts w:cs="OpenSymbol"/>
+      <w:u w:val="none"/>
+    </w:rPr>
+  </w:style>
+  <w:style w:type="character" w:styleId="ListLabel212">
+    <w:name w:val="ListLabel 212"/>
+    <w:qFormat/>
+    <w:rPr>
+      <w:rFonts w:cs="OpenSymbol"/>
+      <w:u w:val="none"/>
+    </w:rPr>
+  </w:style>
+  <w:style w:type="character" w:styleId="ListLabel213">
+    <w:name w:val="ListLabel 213"/>
+    <w:qFormat/>
+    <w:rPr>
+      <w:rFonts w:cs="OpenSymbol"/>
+      <w:u w:val="none"/>
+    </w:rPr>
+  </w:style>
+  <w:style w:type="character" w:styleId="ListLabel214">
+    <w:name w:val="ListLabel 214"/>
+    <w:qFormat/>
+    <w:rPr>
+      <w:rFonts w:cs="OpenSymbol"/>
+      <w:u w:val="none"/>
+    </w:rPr>
+  </w:style>
+  <w:style w:type="character" w:styleId="ListLabel215">
+    <w:name w:val="ListLabel 215"/>
+    <w:qFormat/>
+    <w:rPr>
+      <w:rFonts w:cs="OpenSymbol"/>
+      <w:u w:val="none"/>
+    </w:rPr>
+  </w:style>
+  <w:style w:type="character" w:styleId="ListLabel216">
+    <w:name w:val="ListLabel 216"/>
+    <w:qFormat/>
+    <w:rPr>
+      <w:rFonts w:cs="OpenSymbol"/>
+      <w:u w:val="none"/>
+    </w:rPr>
+  </w:style>
+  <w:style w:type="character" w:styleId="ListLabel217">
+    <w:name w:val="ListLabel 217"/>
+    <w:qFormat/>
+    <w:rPr>
+      <w:rFonts w:cs="OpenSymbol"/>
+      <w:u w:val="none"/>
+    </w:rPr>
+  </w:style>
+  <w:style w:type="character" w:styleId="ListLabel218">
+    <w:name w:val="ListLabel 218"/>
+    <w:qFormat/>
+    <w:rPr>
+      <w:rFonts w:cs="OpenSymbol"/>
+      <w:u w:val="none"/>
+    </w:rPr>
+  </w:style>
+  <w:style w:type="character" w:styleId="ListLabel219">
+    <w:name w:val="ListLabel 219"/>
+    <w:qFormat/>
+    <w:rPr>
+      <w:rFonts w:cs="OpenSymbol"/>
+      <w:u w:val="none"/>
+    </w:rPr>
+  </w:style>
+  <w:style w:type="character" w:styleId="ListLabel220">
+    <w:name w:val="ListLabel 220"/>
+    <w:qFormat/>
+    <w:rPr>
+      <w:rFonts w:cs="OpenSymbol"/>
+      <w:u w:val="none"/>
+    </w:rPr>
+  </w:style>
+  <w:style w:type="character" w:styleId="ListLabel221">
+    <w:name w:val="ListLabel 221"/>
+    <w:qFormat/>
+    <w:rPr>
+      <w:rFonts w:cs="OpenSymbol"/>
+      <w:u w:val="none"/>
+    </w:rPr>
+  </w:style>
+  <w:style w:type="character" w:styleId="ListLabel222">
+    <w:name w:val="ListLabel 222"/>
+    <w:qFormat/>
+    <w:rPr>
+      <w:rFonts w:cs="OpenSymbol"/>
+      <w:u w:val="none"/>
+    </w:rPr>
+  </w:style>
+  <w:style w:type="character" w:styleId="ListLabel223">
+    <w:name w:val="ListLabel 223"/>
+    <w:qFormat/>
+    <w:rPr>
+      <w:rFonts w:cs="OpenSymbol"/>
+      <w:u w:val="none"/>
+    </w:rPr>
+  </w:style>
+  <w:style w:type="character" w:styleId="ListLabel224">
+    <w:name w:val="ListLabel 224"/>
+    <w:qFormat/>
+    <w:rPr>
+      <w:rFonts w:cs="OpenSymbol"/>
+      <w:u w:val="none"/>
+    </w:rPr>
+  </w:style>
+  <w:style w:type="character" w:styleId="ListLabel225">
+    <w:name w:val="ListLabel 225"/>
+    <w:qFormat/>
+    <w:rPr>
+      <w:rFonts w:cs="OpenSymbol"/>
+      <w:u w:val="none"/>
+    </w:rPr>
+  </w:style>
+  <w:style w:type="character" w:styleId="ListLabel226">
+    <w:name w:val="ListLabel 226"/>
+    <w:qFormat/>
+    <w:rPr>
+      <w:rFonts w:cs="OpenSymbol"/>
+      <w:u w:val="none"/>
+    </w:rPr>
+  </w:style>
+  <w:style w:type="character" w:styleId="ListLabel227">
+    <w:name w:val="ListLabel 227"/>
+    <w:qFormat/>
+    <w:rPr>
+      <w:rFonts w:cs="OpenSymbol"/>
+      <w:u w:val="none"/>
+    </w:rPr>
+  </w:style>
+  <w:style w:type="character" w:styleId="ListLabel228">
+    <w:name w:val="ListLabel 228"/>
+    <w:qFormat/>
+    <w:rPr>
+      <w:rFonts w:cs="OpenSymbol"/>
+      <w:u w:val="none"/>
+    </w:rPr>
+  </w:style>
+  <w:style w:type="character" w:styleId="ListLabel229">
+    <w:name w:val="ListLabel 229"/>
+    <w:qFormat/>
+    <w:rPr>
+      <w:rFonts w:cs="OpenSymbol"/>
+      <w:u w:val="none"/>
+    </w:rPr>
+  </w:style>
+  <w:style w:type="character" w:styleId="ListLabel230">
+    <w:name w:val="ListLabel 230"/>
+    <w:qFormat/>
+    <w:rPr>
+      <w:rFonts w:cs="OpenSymbol"/>
+      <w:u w:val="none"/>
+    </w:rPr>
+  </w:style>
+  <w:style w:type="character" w:styleId="ListLabel231">
+    <w:name w:val="ListLabel 231"/>
+    <w:qFormat/>
+    <w:rPr>
+      <w:rFonts w:cs="OpenSymbol"/>
+      <w:u w:val="none"/>
+    </w:rPr>
+  </w:style>
+  <w:style w:type="character" w:styleId="ListLabel232">
+    <w:name w:val="ListLabel 232"/>
+    <w:qFormat/>
+    <w:rPr>
+      <w:rFonts w:cs="OpenSymbol"/>
+      <w:u w:val="none"/>
+    </w:rPr>
+  </w:style>
+  <w:style w:type="character" w:styleId="ListLabel233">
+    <w:name w:val="ListLabel 233"/>
+    <w:qFormat/>
+    <w:rPr>
+      <w:rFonts w:cs="OpenSymbol"/>
+      <w:u w:val="none"/>
+    </w:rPr>
+  </w:style>
+  <w:style w:type="character" w:styleId="ListLabel234">
+    <w:name w:val="ListLabel 234"/>
+    <w:qFormat/>
+    <w:rPr>
+      <w:rFonts w:cs="OpenSymbol"/>
+      <w:u w:val="none"/>
+    </w:rPr>
+  </w:style>
+  <w:style w:type="character" w:styleId="ListLabel235">
+    <w:name w:val="ListLabel 235"/>
+    <w:qFormat/>
+    <w:rPr>
+      <w:rFonts w:cs="OpenSymbol"/>
+      <w:u w:val="none"/>
+    </w:rPr>
+  </w:style>
+  <w:style w:type="character" w:styleId="ListLabel236">
+    <w:name w:val="ListLabel 236"/>
+    <w:qFormat/>
+    <w:rPr>
+      <w:rFonts w:cs="OpenSymbol"/>
+      <w:u w:val="none"/>
+    </w:rPr>
+  </w:style>
+  <w:style w:type="character" w:styleId="ListLabel237">
+    <w:name w:val="ListLabel 237"/>
+    <w:qFormat/>
+    <w:rPr>
+      <w:rFonts w:cs="OpenSymbol"/>
+      <w:u w:val="none"/>
+    </w:rPr>
+  </w:style>
+  <w:style w:type="character" w:styleId="ListLabel238">
+    <w:name w:val="ListLabel 238"/>
+    <w:qFormat/>
+    <w:rPr>
+      <w:rFonts w:cs="OpenSymbol"/>
+      <w:u w:val="none"/>
+    </w:rPr>
+  </w:style>
+  <w:style w:type="character" w:styleId="ListLabel239">
+    <w:name w:val="ListLabel 239"/>
+    <w:qFormat/>
+    <w:rPr>
+      <w:rFonts w:cs="OpenSymbol"/>
+      <w:u w:val="none"/>
+    </w:rPr>
+  </w:style>
+  <w:style w:type="character" w:styleId="ListLabel240">
+    <w:name w:val="ListLabel 240"/>
+    <w:qFormat/>
+    <w:rPr>
+      <w:rFonts w:cs="OpenSymbol"/>
+      <w:u w:val="none"/>
+    </w:rPr>
+  </w:style>
+  <w:style w:type="character" w:styleId="ListLabel241">
+    <w:name w:val="ListLabel 241"/>
+    <w:qFormat/>
+    <w:rPr>
+      <w:rFonts w:cs="OpenSymbol"/>
+      <w:u w:val="none"/>
+    </w:rPr>
+  </w:style>
+  <w:style w:type="character" w:styleId="ListLabel242">
+    <w:name w:val="ListLabel 242"/>
+    <w:qFormat/>
+    <w:rPr>
+      <w:rFonts w:cs="OpenSymbol"/>
+      <w:u w:val="none"/>
+    </w:rPr>
+  </w:style>
+  <w:style w:type="character" w:styleId="ListLabel243">
+    <w:name w:val="ListLabel 243"/>
+    <w:qFormat/>
+    <w:rPr>
+      <w:rFonts w:cs="OpenSymbol"/>
+      <w:u w:val="none"/>
+    </w:rPr>
+  </w:style>
+  <w:style w:type="character" w:styleId="ListLabel244">
+    <w:name w:val="ListLabel 244"/>
+    <w:qFormat/>
+    <w:rPr>
+      <w:rFonts w:cs="OpenSymbol"/>
+      <w:u w:val="none"/>
+    </w:rPr>
+  </w:style>
+  <w:style w:type="character" w:styleId="ListLabel245">
+    <w:name w:val="ListLabel 245"/>
+    <w:qFormat/>
+    <w:rPr>
+      <w:rFonts w:cs="OpenSymbol"/>
+      <w:u w:val="none"/>
+    </w:rPr>
+  </w:style>
+  <w:style w:type="character" w:styleId="ListLabel246">
+    <w:name w:val="ListLabel 246"/>
+    <w:qFormat/>
+    <w:rPr>
+      <w:rFonts w:cs="OpenSymbol"/>
+      <w:u w:val="none"/>
+    </w:rPr>
+  </w:style>
+  <w:style w:type="character" w:styleId="ListLabel247">
+    <w:name w:val="ListLabel 247"/>
+    <w:qFormat/>
+    <w:rPr>
+      <w:rFonts w:cs="OpenSymbol"/>
+      <w:u w:val="none"/>
+    </w:rPr>
+  </w:style>
+  <w:style w:type="character" w:styleId="ListLabel248">
+    <w:name w:val="ListLabel 248"/>
+    <w:qFormat/>
+    <w:rPr>
+      <w:rFonts w:cs="OpenSymbol"/>
+      <w:u w:val="none"/>
+    </w:rPr>
+  </w:style>
+  <w:style w:type="character" w:styleId="ListLabel249">
+    <w:name w:val="ListLabel 249"/>
+    <w:qFormat/>
+    <w:rPr>
+      <w:rFonts w:cs="OpenSymbol"/>
+      <w:u w:val="none"/>
+    </w:rPr>
+  </w:style>
+  <w:style w:type="character" w:styleId="ListLabel250">
+    <w:name w:val="ListLabel 250"/>
+    <w:qFormat/>
+    <w:rPr>
+      <w:rFonts w:cs="OpenSymbol"/>
+      <w:u w:val="none"/>
+    </w:rPr>
+  </w:style>
+  <w:style w:type="character" w:styleId="ListLabel251">
+    <w:name w:val="ListLabel 251"/>
+    <w:qFormat/>
+    <w:rPr>
+      <w:rFonts w:cs="OpenSymbol"/>
+      <w:u w:val="none"/>
+    </w:rPr>
+  </w:style>
+  <w:style w:type="character" w:styleId="ListLabel252">
+    <w:name w:val="ListLabel 252"/>
+    <w:qFormat/>
+    <w:rPr>
+      <w:rFonts w:cs="OpenSymbol"/>
+      <w:u w:val="none"/>
+    </w:rPr>
+  </w:style>
+  <w:style w:type="character" w:styleId="ListLabel253">
+    <w:name w:val="ListLabel 253"/>
+    <w:qFormat/>
+    <w:rPr>
+      <w:rFonts w:cs="OpenSymbol"/>
+      <w:u w:val="none"/>
+    </w:rPr>
+  </w:style>
+  <w:style w:type="character" w:styleId="ListLabel254">
+    <w:name w:val="ListLabel 254"/>
+    <w:qFormat/>
+    <w:rPr>
+      <w:rFonts w:cs="OpenSymbol"/>
+      <w:u w:val="none"/>
+    </w:rPr>
+  </w:style>
+  <w:style w:type="character" w:styleId="ListLabel255">
+    <w:name w:val="ListLabel 255"/>
+    <w:qFormat/>
+    <w:rPr>
+      <w:rFonts w:cs="OpenSymbol"/>
+      <w:u w:val="none"/>
+    </w:rPr>
+  </w:style>
+  <w:style w:type="character" w:styleId="ListLabel256">
+    <w:name w:val="ListLabel 256"/>
+    <w:qFormat/>
+    <w:rPr>
+      <w:rFonts w:cs="OpenSymbol"/>
+      <w:u w:val="none"/>
+    </w:rPr>
+  </w:style>
+  <w:style w:type="character" w:styleId="ListLabel257">
+    <w:name w:val="ListLabel 257"/>
+    <w:qFormat/>
+    <w:rPr>
+      <w:rFonts w:cs="OpenSymbol"/>
+      <w:u w:val="none"/>
+    </w:rPr>
+  </w:style>
+  <w:style w:type="character" w:styleId="ListLabel258">
+    <w:name w:val="ListLabel 258"/>
+    <w:qFormat/>
+    <w:rPr>
+      <w:rFonts w:cs="OpenSymbol"/>
+      <w:u w:val="none"/>
+    </w:rPr>
+  </w:style>
+  <w:style w:type="character" w:styleId="ListLabel259">
+    <w:name w:val="ListLabel 259"/>
+    <w:qFormat/>
+    <w:rPr>
+      <w:rFonts w:cs="OpenSymbol"/>
+      <w:u w:val="none"/>
+    </w:rPr>
+  </w:style>
+  <w:style w:type="character" w:styleId="ListLabel260">
+    <w:name w:val="ListLabel 260"/>
+    <w:qFormat/>
+    <w:rPr>
+      <w:rFonts w:cs="OpenSymbol"/>
+      <w:u w:val="none"/>
+    </w:rPr>
+  </w:style>
+  <w:style w:type="character" w:styleId="ListLabel261">
+    <w:name w:val="ListLabel 261"/>
+    <w:qFormat/>
+    <w:rPr>
+      <w:rFonts w:cs="OpenSymbol"/>
+      <w:u w:val="none"/>
+    </w:rPr>
+  </w:style>
+  <w:style w:type="character" w:styleId="ListLabel262">
+    <w:name w:val="ListLabel 262"/>
+    <w:qFormat/>
+    <w:rPr>
+      <w:rFonts w:cs="OpenSymbol"/>
+      <w:u w:val="none"/>
+    </w:rPr>
+  </w:style>
+  <w:style w:type="character" w:styleId="ListLabel263">
+    <w:name w:val="ListLabel 263"/>
+    <w:qFormat/>
+    <w:rPr>
+      <w:rFonts w:cs="OpenSymbol"/>
+      <w:u w:val="none"/>
+    </w:rPr>
+  </w:style>
+  <w:style w:type="character" w:styleId="ListLabel264">
+    <w:name w:val="ListLabel 264"/>
+    <w:qFormat/>
+    <w:rPr>
+      <w:rFonts w:cs="OpenSymbol"/>
+      <w:u w:val="none"/>
+    </w:rPr>
+  </w:style>
+  <w:style w:type="character" w:styleId="ListLabel265">
+    <w:name w:val="ListLabel 265"/>
+    <w:qFormat/>
+    <w:rPr>
+      <w:rFonts w:cs="OpenSymbol"/>
+      <w:u w:val="none"/>
+    </w:rPr>
+  </w:style>
+  <w:style w:type="character" w:styleId="ListLabel266">
+    <w:name w:val="ListLabel 266"/>
+    <w:qFormat/>
+    <w:rPr>
+      <w:rFonts w:cs="OpenSymbol"/>
+      <w:u w:val="none"/>
+    </w:rPr>
+  </w:style>
+  <w:style w:type="character" w:styleId="ListLabel267">
+    <w:name w:val="ListLabel 267"/>
+    <w:qFormat/>
+    <w:rPr>
+      <w:rFonts w:cs="OpenSymbol"/>
+      <w:u w:val="none"/>
+    </w:rPr>
+  </w:style>
+  <w:style w:type="character" w:styleId="ListLabel268">
+    <w:name w:val="ListLabel 268"/>
+    <w:qFormat/>
+    <w:rPr>
+      <w:rFonts w:cs="OpenSymbol"/>
+      <w:u w:val="none"/>
+    </w:rPr>
+  </w:style>
+  <w:style w:type="character" w:styleId="ListLabel269">
+    <w:name w:val="ListLabel 269"/>
+    <w:qFormat/>
+    <w:rPr>
+      <w:rFonts w:cs="OpenSymbol"/>
+      <w:u w:val="none"/>
+    </w:rPr>
+  </w:style>
+  <w:style w:type="character" w:styleId="ListLabel270">
+    <w:name w:val="ListLabel 270"/>
+    <w:qFormat/>
+    <w:rPr>
+      <w:rFonts w:cs="OpenSymbol"/>
       <w:u w:val="none"/>
     </w:rPr>
   </w:style>
@@ -9595,7 +10528,7 @@
       <w:rFonts w:cs="Arial"/>
     </w:rPr>
   </w:style>
-  <w:style w:type="paragraph" w:styleId="Normal1" w:default="1">
+  <w:style w:type="paragraph" w:styleId="LOnormal" w:default="1">
     <w:name w:val="LO-normal"/>
     <w:qFormat/>
     <w:pPr>
@@ -9605,7 +10538,7 @@
     </w:pPr>
     <w:rPr>
       <w:rFonts w:ascii="Arial" w:hAnsi="Arial" w:eastAsia="Arial" w:cs="Arial"/>
-      <w:color w:val="auto"/>
+      <w:color w:val="00000A"/>
       <w:kern w:val="0"/>
       <w:sz w:val="22"/>
       <w:szCs w:val="22"/>
@@ -9614,7 +10547,7 @@
   </w:style>
   <w:style w:type="paragraph" w:styleId="Titreprincipal">
     <w:name w:val="Title"/>
-    <w:basedOn w:val="Normal1"/>
+    <w:basedOn w:val="LOnormal"/>
     <w:next w:val="Normal"/>
     <w:qFormat/>
     <w:pPr>
@@ -9630,7 +10563,7 @@
   </w:style>
   <w:style w:type="paragraph" w:styleId="Soustitre">
     <w:name w:val="Subtitle"/>
-    <w:basedOn w:val="Normal1"/>
+    <w:basedOn w:val="LOnormal"/>
     <w:next w:val="Normal"/>
     <w:qFormat/>
     <w:pPr>

</xml_diff>